<commit_message>
Updated User Manual and Design Rationale
</commit_message>
<xml_diff>
--- a/Documentation/Working_Documents/Rocket_Switch_Interface_User_Guide.docx
+++ b/Documentation/Working_Documents/Rocket_Switch_Interface_User_Guide.docx
@@ -15,18 +15,33 @@
         <w:t xml:space="preserve">The </w:t>
       </w:r>
       <w:r>
-        <w:t>Rocket-Switch-Interface</w:t>
+        <w:t>Rocket</w:t>
       </w:r>
       <w:r>
         <w:t xml:space="preserve"> </w:t>
       </w:r>
       <w:r>
+        <w:t>Switch</w:t>
+      </w:r>
+      <w:r>
+        <w:t xml:space="preserve"> </w:t>
+      </w:r>
+      <w:r>
+        <w:t>Interface</w:t>
+      </w:r>
+      <w:r>
+        <w:t xml:space="preserve"> </w:t>
+      </w:r>
+      <w:r>
         <w:t xml:space="preserve">is </w:t>
       </w:r>
       <w:r>
         <w:t xml:space="preserve">a </w:t>
       </w:r>
       <w:r>
+        <w:t xml:space="preserve">USB </w:t>
+      </w:r>
+      <w:r>
         <w:t xml:space="preserve">switch interface device which enables users to </w:t>
       </w:r>
       <w:r>
@@ -45,28 +60,55 @@
         <w:t xml:space="preserve"> </w:t>
       </w:r>
       <w:r>
-        <w:t>adaptive switches</w:t>
+        <w:t>assistive</w:t>
+      </w:r>
+      <w:r>
+        <w:t xml:space="preserve"> switches</w:t>
       </w:r>
       <w:r>
         <w:t xml:space="preserve">. </w:t>
       </w:r>
       <w:r>
-        <w:t xml:space="preserve">Rocket-Switch-Interface </w:t>
-      </w:r>
-      <w:r>
-        <w:t>supports</w:t>
-      </w:r>
-      <w:r>
-        <w:t xml:space="preserve"> up to </w:t>
-      </w:r>
-      <w:r>
-        <w:t>two</w:t>
-      </w:r>
-      <w:r>
-        <w:t xml:space="preserve"> input 3.5mm adaptive switches</w:t>
-      </w:r>
-      <w:r>
-        <w:t>.</w:t>
+        <w:t xml:space="preserve">Up to </w:t>
+      </w:r>
+      <w:r>
+        <w:t xml:space="preserve">two </w:t>
+      </w:r>
+      <w:r>
+        <w:t xml:space="preserve">assistive switches </w:t>
+      </w:r>
+      <w:r>
+        <w:t xml:space="preserve">with </w:t>
+      </w:r>
+      <w:r>
+        <w:t>3.5</w:t>
+      </w:r>
+      <w:r>
+        <w:t> </w:t>
+      </w:r>
+      <w:r>
+        <w:t xml:space="preserve">mm </w:t>
+      </w:r>
+      <w:r>
+        <w:t xml:space="preserve">connections can be used. </w:t>
+      </w:r>
+      <w:r>
+        <w:t xml:space="preserve">When a connected assistive switch is activated, a keystroke or mouse click will be generated depending on the operating mode. </w:t>
+      </w:r>
+      <w:r>
+        <w:t xml:space="preserve">The Rocket Switch Interface </w:t>
+      </w:r>
+      <w:r>
+        <w:t>can operate in three different modes</w:t>
+      </w:r>
+      <w:r>
+        <w:t>,</w:t>
+      </w:r>
+      <w:r>
+        <w:t xml:space="preserve"> </w:t>
+      </w:r>
+      <w:r>
+        <w:t>and has an adjustable reaction time.</w:t>
       </w:r>
     </w:p>
     <w:p>
@@ -78,195 +120,638 @@
       </w:r>
     </w:p>
     <w:p>
-      <w:r>
-        <w:t>Rocket-Switch-Interface can operate in four modes</w:t>
-      </w:r>
-      <w:r>
-        <w:t xml:space="preserve"> presented in Table 1.</w:t>
+      <w:pPr>
+        <w:pStyle w:val="Heading3"/>
+      </w:pPr>
+      <w:r>
+        <w:t xml:space="preserve">Switch Inputs </w:t>
+      </w:r>
+    </w:p>
+    <w:p>
+      <w:pPr>
+        <w:jc w:val="center"/>
+      </w:pPr>
+      <w:r>
+        <w:rPr>
+          <w:noProof/>
+        </w:rPr>
+        <w:drawing>
+          <wp:inline distT="0" distB="0" distL="0" distR="0" wp14:anchorId="1025307B" wp14:editId="7F571017">
+            <wp:extent cx="4046960" cy="2879948"/>
+            <wp:effectExtent l="0" t="0" r="0" b="0"/>
+            <wp:docPr id="2" name="Picture 2"/>
+            <wp:cNvGraphicFramePr>
+              <a:graphicFrameLocks xmlns:a="http://schemas.openxmlformats.org/drawingml/2006/main" noChangeAspect="1"/>
+            </wp:cNvGraphicFramePr>
+            <a:graphic xmlns:a="http://schemas.openxmlformats.org/drawingml/2006/main">
+              <a:graphicData uri="http://schemas.openxmlformats.org/drawingml/2006/picture">
+                <pic:pic xmlns:pic="http://schemas.openxmlformats.org/drawingml/2006/picture">
+                  <pic:nvPicPr>
+                    <pic:cNvPr id="2" name="Picture 2"/>
+                    <pic:cNvPicPr/>
+                  </pic:nvPicPr>
+                  <pic:blipFill>
+                    <a:blip r:embed="rId11" cstate="print">
+                      <a:extLst>
+                        <a:ext uri="{28A0092B-C50C-407E-A947-70E740481C1C}">
+                          <a14:useLocalDpi xmlns:a14="http://schemas.microsoft.com/office/drawing/2010/main" val="0"/>
+                        </a:ext>
+                      </a:extLst>
+                    </a:blip>
+                    <a:stretch>
+                      <a:fillRect/>
+                    </a:stretch>
+                  </pic:blipFill>
+                  <pic:spPr>
+                    <a:xfrm>
+                      <a:off x="0" y="0"/>
+                      <a:ext cx="4046960" cy="2879948"/>
+                    </a:xfrm>
+                    <a:prstGeom prst="rect">
+                      <a:avLst/>
+                    </a:prstGeom>
+                  </pic:spPr>
+                </pic:pic>
+              </a:graphicData>
+            </a:graphic>
+          </wp:inline>
+        </w:drawing>
+      </w:r>
+    </w:p>
+    <w:p>
+      <w:pPr>
+        <w:pStyle w:val="Heading3"/>
+      </w:pPr>
+      <w:r>
+        <w:lastRenderedPageBreak/>
+        <w:t>USB Connector</w:t>
+      </w:r>
+    </w:p>
+    <w:p>
+      <w:pPr>
+        <w:jc w:val="center"/>
+      </w:pPr>
+      <w:r>
+        <w:rPr>
+          <w:noProof/>
+        </w:rPr>
+        <w:drawing>
+          <wp:inline distT="0" distB="0" distL="0" distR="0" wp14:anchorId="77645A1C" wp14:editId="6BD34208">
+            <wp:extent cx="3596636" cy="2880000"/>
+            <wp:effectExtent l="0" t="0" r="4445" b="0"/>
+            <wp:docPr id="3" name="Picture 3"/>
+            <wp:cNvGraphicFramePr>
+              <a:graphicFrameLocks xmlns:a="http://schemas.openxmlformats.org/drawingml/2006/main" noChangeAspect="1"/>
+            </wp:cNvGraphicFramePr>
+            <a:graphic xmlns:a="http://schemas.openxmlformats.org/drawingml/2006/main">
+              <a:graphicData uri="http://schemas.openxmlformats.org/drawingml/2006/picture">
+                <pic:pic xmlns:pic="http://schemas.openxmlformats.org/drawingml/2006/picture">
+                  <pic:nvPicPr>
+                    <pic:cNvPr id="3" name="Picture 3"/>
+                    <pic:cNvPicPr/>
+                  </pic:nvPicPr>
+                  <pic:blipFill>
+                    <a:blip r:embed="rId12" cstate="print">
+                      <a:extLst>
+                        <a:ext uri="{28A0092B-C50C-407E-A947-70E740481C1C}">
+                          <a14:useLocalDpi xmlns:a14="http://schemas.microsoft.com/office/drawing/2010/main" val="0"/>
+                        </a:ext>
+                      </a:extLst>
+                    </a:blip>
+                    <a:stretch>
+                      <a:fillRect/>
+                    </a:stretch>
+                  </pic:blipFill>
+                  <pic:spPr>
+                    <a:xfrm>
+                      <a:off x="0" y="0"/>
+                      <a:ext cx="3596636" cy="2880000"/>
+                    </a:xfrm>
+                    <a:prstGeom prst="rect">
+                      <a:avLst/>
+                    </a:prstGeom>
+                  </pic:spPr>
+                </pic:pic>
+              </a:graphicData>
+            </a:graphic>
+          </wp:inline>
+        </w:drawing>
+      </w:r>
+    </w:p>
+    <w:p>
+      <w:pPr>
+        <w:pStyle w:val="Heading3"/>
+      </w:pPr>
+      <w:r>
+        <w:t xml:space="preserve">LED Indicator </w:t>
+      </w:r>
+    </w:p>
+    <w:p>
+      <w:pPr>
+        <w:jc w:val="center"/>
+      </w:pPr>
+      <w:r>
+        <w:rPr>
+          <w:noProof/>
+        </w:rPr>
+        <w:drawing>
+          <wp:inline distT="0" distB="0" distL="0" distR="0" wp14:anchorId="5977970B" wp14:editId="25D70EC1">
+            <wp:extent cx="3600000" cy="2179620"/>
+            <wp:effectExtent l="0" t="0" r="635" b="0"/>
+            <wp:docPr id="4" name="Picture 4" descr="A picture containing person, hand&#10;&#10;Description automatically generated"/>
+            <wp:cNvGraphicFramePr>
+              <a:graphicFrameLocks xmlns:a="http://schemas.openxmlformats.org/drawingml/2006/main" noChangeAspect="1"/>
+            </wp:cNvGraphicFramePr>
+            <a:graphic xmlns:a="http://schemas.openxmlformats.org/drawingml/2006/main">
+              <a:graphicData uri="http://schemas.openxmlformats.org/drawingml/2006/picture">
+                <pic:pic xmlns:pic="http://schemas.openxmlformats.org/drawingml/2006/picture">
+                  <pic:nvPicPr>
+                    <pic:cNvPr id="4" name="Picture 4" descr="A picture containing person, hand&#10;&#10;Description automatically generated"/>
+                    <pic:cNvPicPr/>
+                  </pic:nvPicPr>
+                  <pic:blipFill>
+                    <a:blip r:embed="rId13" cstate="print">
+                      <a:extLst>
+                        <a:ext uri="{28A0092B-C50C-407E-A947-70E740481C1C}">
+                          <a14:useLocalDpi xmlns:a14="http://schemas.microsoft.com/office/drawing/2010/main" val="0"/>
+                        </a:ext>
+                      </a:extLst>
+                    </a:blip>
+                    <a:stretch>
+                      <a:fillRect/>
+                    </a:stretch>
+                  </pic:blipFill>
+                  <pic:spPr>
+                    <a:xfrm>
+                      <a:off x="0" y="0"/>
+                      <a:ext cx="3600000" cy="2179620"/>
+                    </a:xfrm>
+                    <a:prstGeom prst="rect">
+                      <a:avLst/>
+                    </a:prstGeom>
+                  </pic:spPr>
+                </pic:pic>
+              </a:graphicData>
+            </a:graphic>
+          </wp:inline>
+        </w:drawing>
+      </w:r>
+    </w:p>
+    <w:p>
+      <w:pPr>
+        <w:pStyle w:val="Heading2"/>
+      </w:pPr>
+      <w:r>
+        <w:t>Usage</w:t>
+      </w:r>
+    </w:p>
+    <w:p>
+      <w:pPr>
+        <w:pStyle w:val="Heading3"/>
+      </w:pPr>
+      <w:r>
+        <w:t>Setup</w:t>
+      </w:r>
+    </w:p>
+    <w:p>
+      <w:commentRangeStart w:id="0"/>
+      <w:commentRangeStart w:id="1"/>
+      <w:r>
+        <w:t>&lt;Setup Instructions&gt;</w:t>
+      </w:r>
+      <w:commentRangeEnd w:id="0"/>
+      <w:r>
+        <w:rPr>
+          <w:rStyle w:val="CommentReference"/>
+        </w:rPr>
+        <w:commentReference w:id="0"/>
+      </w:r>
+      <w:commentRangeEnd w:id="1"/>
+      <w:r>
+        <w:rPr>
+          <w:rStyle w:val="CommentReference"/>
+        </w:rPr>
+        <w:commentReference w:id="1"/>
+      </w:r>
+    </w:p>
+    <w:p>
+      <w:pPr>
+        <w:pStyle w:val="ListParagraph"/>
+        <w:numPr>
+          <w:ilvl w:val="0"/>
+          <w:numId w:val="2"/>
+        </w:numPr>
+      </w:pPr>
+      <w:r>
+        <w:t xml:space="preserve">Connect </w:t>
+      </w:r>
+      <w:r>
+        <w:t xml:space="preserve">an adaptive switch to the </w:t>
+      </w:r>
+      <w:r>
+        <w:t xml:space="preserve">first </w:t>
+      </w:r>
+      <w:r>
+        <w:t>3.5mm audio jack</w:t>
+      </w:r>
+      <w:r>
+        <w:t>,</w:t>
+      </w:r>
+      <w:r>
+        <w:t xml:space="preserve"> </w:t>
+      </w:r>
+      <w:r>
+        <w:t xml:space="preserve">as </w:t>
+      </w:r>
+      <w:r>
+        <w:t>ind</w:t>
+      </w:r>
+      <w:r>
+        <w:t xml:space="preserve">icated </w:t>
+      </w:r>
+      <w:r>
+        <w:t>on the case as</w:t>
+      </w:r>
+      <w:r>
+        <w:t xml:space="preserve"> switch number 1.</w:t>
+      </w:r>
+    </w:p>
+    <w:p>
+      <w:pPr>
+        <w:pStyle w:val="ListParagraph"/>
+        <w:numPr>
+          <w:ilvl w:val="0"/>
+          <w:numId w:val="2"/>
+        </w:numPr>
+      </w:pPr>
+      <w:r>
+        <w:t>Connect the second adaptive switch to the second 3.5mm audio jack</w:t>
+      </w:r>
+      <w:r>
+        <w:t>,</w:t>
+      </w:r>
+      <w:r>
+        <w:t xml:space="preserve"> </w:t>
+      </w:r>
+      <w:r>
+        <w:t xml:space="preserve">as </w:t>
+      </w:r>
+      <w:r>
+        <w:t xml:space="preserve">indicated </w:t>
+      </w:r>
+      <w:r>
+        <w:t xml:space="preserve">on the case </w:t>
+      </w:r>
+      <w:r>
+        <w:t>as switch number 2.</w:t>
+      </w:r>
+    </w:p>
+    <w:p>
+      <w:pPr>
+        <w:pStyle w:val="ListParagraph"/>
+        <w:numPr>
+          <w:ilvl w:val="0"/>
+          <w:numId w:val="2"/>
+        </w:numPr>
+      </w:pPr>
+      <w:r>
+        <w:lastRenderedPageBreak/>
+        <w:t xml:space="preserve">Locate </w:t>
+      </w:r>
+      <w:r>
+        <w:t>one of the</w:t>
+      </w:r>
+      <w:r>
+        <w:t xml:space="preserve"> USB type </w:t>
+      </w:r>
+      <w:r>
+        <w:t>A</w:t>
+      </w:r>
+      <w:r>
+        <w:t xml:space="preserve"> </w:t>
+      </w:r>
+      <w:r>
+        <w:t xml:space="preserve">ports </w:t>
+      </w:r>
+      <w:r>
+        <w:t>on</w:t>
+      </w:r>
+      <w:r>
+        <w:t xml:space="preserve"> your computer or smartphone device. You may need an adapter cable if your device doesn’t support USB type A.</w:t>
+      </w:r>
+    </w:p>
+    <w:p>
+      <w:pPr>
+        <w:pStyle w:val="ListParagraph"/>
+        <w:numPr>
+          <w:ilvl w:val="0"/>
+          <w:numId w:val="2"/>
+        </w:numPr>
+      </w:pPr>
+      <w:r>
+        <w:t>Plug</w:t>
+      </w:r>
+      <w:r>
+        <w:t xml:space="preserve"> </w:t>
+      </w:r>
+      <w:r>
+        <w:t xml:space="preserve">the </w:t>
+      </w:r>
+      <w:r>
+        <w:t xml:space="preserve">USB </w:t>
+      </w:r>
+      <w:r>
+        <w:t xml:space="preserve">connector of </w:t>
+      </w:r>
+      <w:r>
+        <w:t xml:space="preserve">Rocket switch interface to </w:t>
+      </w:r>
+      <w:r>
+        <w:t xml:space="preserve">the </w:t>
+      </w:r>
+      <w:r>
+        <w:t xml:space="preserve">located </w:t>
+      </w:r>
+      <w:r>
+        <w:t>USB type A port</w:t>
+      </w:r>
+      <w:r>
+        <w:t xml:space="preserve"> on</w:t>
+      </w:r>
+      <w:r>
+        <w:t xml:space="preserve"> </w:t>
+      </w:r>
+      <w:r>
+        <w:t>your computer or smartphone device</w:t>
+      </w:r>
+      <w:r>
+        <w:t>.</w:t>
+      </w:r>
+    </w:p>
+    <w:p>
+      <w:pPr>
+        <w:pStyle w:val="ListParagraph"/>
+        <w:numPr>
+          <w:ilvl w:val="0"/>
+          <w:numId w:val="2"/>
+        </w:numPr>
+      </w:pPr>
+      <w:r>
+        <w:t xml:space="preserve">The </w:t>
+      </w:r>
+      <w:r>
+        <w:t xml:space="preserve">side mounted </w:t>
+      </w:r>
+      <w:r>
+        <w:t>LED should turn on</w:t>
+      </w:r>
+      <w:r>
+        <w:t>,</w:t>
+      </w:r>
+      <w:r>
+        <w:t xml:space="preserve"> and stay in</w:t>
+      </w:r>
+      <w:r>
+        <w:t xml:space="preserve"> a</w:t>
+      </w:r>
+      <w:r>
+        <w:t xml:space="preserve"> teal color</w:t>
+      </w:r>
+      <w:r>
+        <w:t>,</w:t>
+      </w:r>
+      <w:r>
+        <w:t xml:space="preserve"> to indicate the device is ready to use.</w:t>
+      </w:r>
+    </w:p>
+    <w:p>
+      <w:pPr>
+        <w:pStyle w:val="Heading3"/>
+      </w:pPr>
+      <w:r>
+        <w:t>Selecting</w:t>
+      </w:r>
+      <w:r>
+        <w:t xml:space="preserve"> Mode</w:t>
+      </w:r>
+    </w:p>
+    <w:p>
+      <w:r>
+        <w:t>The</w:t>
+      </w:r>
+      <w:r>
+        <w:t>re are three operating modes and a fourth mode for adjusting the reaction time.</w:t>
+      </w:r>
+      <w:r>
+        <w:t xml:space="preserve"> The operating mode is indicated by the color of the LED. </w:t>
+      </w:r>
+      <w:commentRangeStart w:id="3"/>
+      <w:r>
+        <w:t xml:space="preserve">The operating mode can be changed by </w:t>
+      </w:r>
+      <w:r>
+        <w:t xml:space="preserve">cycling through the modes, this is done by </w:t>
+      </w:r>
+      <w:r>
+        <w:t>pressing and holding Switch 1 for 4 seconds.</w:t>
+      </w:r>
+      <w:r>
+        <w:t xml:space="preserve"> </w:t>
+      </w:r>
+      <w:commentRangeEnd w:id="3"/>
+      <w:r>
+        <w:rPr>
+          <w:rStyle w:val="CommentReference"/>
+        </w:rPr>
+        <w:commentReference w:id="3"/>
       </w:r>
     </w:p>
     <w:tbl>
       <w:tblPr>
         <w:tblStyle w:val="TableGrid"/>
+        <w:tblpPr w:leftFromText="180" w:rightFromText="180" w:vertAnchor="text" w:horzAnchor="margin" w:tblpY="153"/>
         <w:tblW w:w="9351" w:type="dxa"/>
-        <w:jc w:val="center"/>
         <w:tblLook w:val="04A0" w:firstRow="1" w:lastRow="0" w:firstColumn="1" w:lastColumn="0" w:noHBand="0" w:noVBand="1"/>
       </w:tblPr>
       <w:tblGrid>
-        <w:gridCol w:w="952"/>
-        <w:gridCol w:w="2101"/>
-        <w:gridCol w:w="2654"/>
-        <w:gridCol w:w="2377"/>
-        <w:gridCol w:w="1267"/>
+        <w:gridCol w:w="1039"/>
+        <w:gridCol w:w="2079"/>
+        <w:gridCol w:w="2623"/>
+        <w:gridCol w:w="2351"/>
+        <w:gridCol w:w="1259"/>
       </w:tblGrid>
       <w:tr>
-        <w:trPr>
-          <w:jc w:val="center"/>
-        </w:trPr>
-        <w:tc>
-          <w:tcPr>
-            <w:tcW w:w="952" w:type="dxa"/>
-            <w:shd w:val="clear" w:color="auto" w:fill="C9C6EA" w:themeFill="text2" w:themeFillTint="33"/>
-          </w:tcPr>
-          <w:p>
-            <w:pPr>
-              <w:jc w:val="center"/>
-            </w:pPr>
-            <w:r>
-              <w:t xml:space="preserve">Mode </w:t>
-            </w:r>
-          </w:p>
-        </w:tc>
-        <w:tc>
-          <w:tcPr>
-            <w:tcW w:w="2101" w:type="dxa"/>
-            <w:shd w:val="clear" w:color="auto" w:fill="C9C6EA" w:themeFill="text2" w:themeFillTint="33"/>
-          </w:tcPr>
-          <w:p>
-            <w:pPr>
-              <w:jc w:val="center"/>
-            </w:pPr>
-            <w:r>
-              <w:t>Mode</w:t>
-            </w:r>
-          </w:p>
-        </w:tc>
-        <w:tc>
-          <w:tcPr>
-            <w:tcW w:w="2654" w:type="dxa"/>
-            <w:shd w:val="clear" w:color="auto" w:fill="C9C6EA" w:themeFill="text2" w:themeFillTint="33"/>
-          </w:tcPr>
-          <w:p>
-            <w:pPr>
-              <w:jc w:val="center"/>
-            </w:pPr>
-            <w:r>
-              <w:t xml:space="preserve">Switch 1 Action </w:t>
-            </w:r>
-          </w:p>
-        </w:tc>
-        <w:tc>
-          <w:tcPr>
-            <w:tcW w:w="2377" w:type="dxa"/>
-            <w:shd w:val="clear" w:color="auto" w:fill="C9C6EA" w:themeFill="text2" w:themeFillTint="33"/>
-          </w:tcPr>
-          <w:p>
-            <w:pPr>
-              <w:jc w:val="center"/>
-            </w:pPr>
-            <w:r>
-              <w:t>Switch 2 Action</w:t>
-            </w:r>
-          </w:p>
-        </w:tc>
-        <w:tc>
-          <w:tcPr>
-            <w:tcW w:w="1267" w:type="dxa"/>
-            <w:shd w:val="clear" w:color="auto" w:fill="C9C6EA" w:themeFill="text2" w:themeFillTint="33"/>
-          </w:tcPr>
-          <w:p>
-            <w:pPr>
-              <w:jc w:val="center"/>
-            </w:pPr>
-            <w:r>
-              <w:t xml:space="preserve">LED </w:t>
-            </w:r>
-            <w:r>
-              <w:t>Color</w:t>
+        <w:tc>
+          <w:tcPr>
+            <w:tcW w:w="9351" w:type="dxa"/>
+            <w:gridSpan w:val="5"/>
+            <w:shd w:val="clear" w:color="auto" w:fill="D9D9D9" w:themeFill="background1" w:themeFillShade="D9"/>
+          </w:tcPr>
+          <w:p>
+            <w:pPr>
+              <w:jc w:val="center"/>
+            </w:pPr>
+            <w:r>
+              <w:rPr>
+                <w:b/>
+                <w:bCs/>
+              </w:rPr>
+              <w:t xml:space="preserve">Operating </w:t>
+            </w:r>
+            <w:commentRangeStart w:id="4"/>
+            <w:r>
+              <w:rPr>
+                <w:b/>
+                <w:bCs/>
+              </w:rPr>
+              <w:t>M</w:t>
+            </w:r>
+            <w:r>
+              <w:rPr>
+                <w:b/>
+                <w:bCs/>
+              </w:rPr>
+              <w:t>odes</w:t>
+            </w:r>
+            <w:commentRangeEnd w:id="4"/>
+            <w:r>
+              <w:rPr>
+                <w:rStyle w:val="CommentReference"/>
+              </w:rPr>
+              <w:commentReference w:id="4"/>
             </w:r>
           </w:p>
         </w:tc>
       </w:tr>
       <w:tr>
-        <w:trPr>
-          <w:jc w:val="center"/>
-        </w:trPr>
-        <w:tc>
-          <w:tcPr>
-            <w:tcW w:w="952" w:type="dxa"/>
-          </w:tcPr>
-          <w:p>
-            <w:pPr>
-              <w:jc w:val="center"/>
-            </w:pPr>
-            <w:r>
-              <w:t>1</w:t>
-            </w:r>
-          </w:p>
-        </w:tc>
-        <w:tc>
-          <w:tcPr>
-            <w:tcW w:w="2101" w:type="dxa"/>
-          </w:tcPr>
-          <w:p>
-            <w:pPr>
-              <w:jc w:val="center"/>
-            </w:pPr>
-            <w:r>
-              <w:t>Switch</w:t>
-            </w:r>
-          </w:p>
-        </w:tc>
-        <w:tc>
-          <w:tcPr>
-            <w:tcW w:w="2654" w:type="dxa"/>
-          </w:tcPr>
-          <w:p>
-            <w:pPr>
-              <w:jc w:val="center"/>
-            </w:pPr>
-            <w:r>
-              <w:t>A Key</w:t>
-            </w:r>
-          </w:p>
-        </w:tc>
-        <w:tc>
-          <w:tcPr>
-            <w:tcW w:w="2377" w:type="dxa"/>
-          </w:tcPr>
-          <w:p>
-            <w:pPr>
-              <w:jc w:val="center"/>
-            </w:pPr>
-            <w:r>
-              <w:t>B Key</w:t>
-            </w:r>
-          </w:p>
-        </w:tc>
-        <w:tc>
-          <w:tcPr>
-            <w:tcW w:w="1267" w:type="dxa"/>
-          </w:tcPr>
-          <w:p>
-            <w:pPr>
-              <w:jc w:val="center"/>
-            </w:pPr>
-            <w:r>
-              <w:t>Teal</w:t>
+        <w:tc>
+          <w:tcPr>
+            <w:tcW w:w="1039" w:type="dxa"/>
+            <w:shd w:val="clear" w:color="auto" w:fill="C9C6EA" w:themeFill="text2" w:themeFillTint="33"/>
+          </w:tcPr>
+          <w:p>
+            <w:pPr>
+              <w:jc w:val="center"/>
+              <w:rPr>
+                <w:b/>
+                <w:bCs/>
+              </w:rPr>
+            </w:pPr>
+            <w:r>
+              <w:rPr>
+                <w:b/>
+                <w:bCs/>
+              </w:rPr>
+              <w:t xml:space="preserve">Mode </w:t>
+            </w:r>
+          </w:p>
+        </w:tc>
+        <w:tc>
+          <w:tcPr>
+            <w:tcW w:w="2079" w:type="dxa"/>
+            <w:shd w:val="clear" w:color="auto" w:fill="C9C6EA" w:themeFill="text2" w:themeFillTint="33"/>
+          </w:tcPr>
+          <w:p>
+            <w:pPr>
+              <w:jc w:val="center"/>
+              <w:rPr>
+                <w:b/>
+                <w:bCs/>
+              </w:rPr>
+            </w:pPr>
+            <w:r>
+              <w:rPr>
+                <w:b/>
+                <w:bCs/>
+              </w:rPr>
+              <w:t>Mode</w:t>
+            </w:r>
+          </w:p>
+        </w:tc>
+        <w:tc>
+          <w:tcPr>
+            <w:tcW w:w="2623" w:type="dxa"/>
+            <w:shd w:val="clear" w:color="auto" w:fill="C9C6EA" w:themeFill="text2" w:themeFillTint="33"/>
+          </w:tcPr>
+          <w:p>
+            <w:pPr>
+              <w:jc w:val="center"/>
+              <w:rPr>
+                <w:b/>
+                <w:bCs/>
+              </w:rPr>
+            </w:pPr>
+            <w:r>
+              <w:rPr>
+                <w:b/>
+                <w:bCs/>
+              </w:rPr>
+              <w:t xml:space="preserve">Switch 1 Action </w:t>
+            </w:r>
+          </w:p>
+        </w:tc>
+        <w:tc>
+          <w:tcPr>
+            <w:tcW w:w="2351" w:type="dxa"/>
+            <w:shd w:val="clear" w:color="auto" w:fill="C9C6EA" w:themeFill="text2" w:themeFillTint="33"/>
+          </w:tcPr>
+          <w:p>
+            <w:pPr>
+              <w:jc w:val="center"/>
+              <w:rPr>
+                <w:b/>
+                <w:bCs/>
+              </w:rPr>
+            </w:pPr>
+            <w:r>
+              <w:rPr>
+                <w:b/>
+                <w:bCs/>
+              </w:rPr>
+              <w:t>Switch 2 Action</w:t>
+            </w:r>
+          </w:p>
+        </w:tc>
+        <w:tc>
+          <w:tcPr>
+            <w:tcW w:w="1259" w:type="dxa"/>
+            <w:shd w:val="clear" w:color="auto" w:fill="C9C6EA" w:themeFill="text2" w:themeFillTint="33"/>
+          </w:tcPr>
+          <w:p>
+            <w:pPr>
+              <w:jc w:val="center"/>
+              <w:rPr>
+                <w:b/>
+                <w:bCs/>
+              </w:rPr>
+            </w:pPr>
+            <w:r>
+              <w:rPr>
+                <w:b/>
+                <w:bCs/>
+              </w:rPr>
+              <w:t>LED Color</w:t>
             </w:r>
           </w:p>
         </w:tc>
       </w:tr>
       <w:tr>
-        <w:trPr>
-          <w:jc w:val="center"/>
-        </w:trPr>
-        <w:tc>
-          <w:tcPr>
-            <w:tcW w:w="952" w:type="dxa"/>
-          </w:tcPr>
-          <w:p>
-            <w:pPr>
-              <w:jc w:val="center"/>
-            </w:pPr>
-            <w:r>
-              <w:t>2</w:t>
-            </w:r>
-          </w:p>
-        </w:tc>
-        <w:tc>
-          <w:tcPr>
-            <w:tcW w:w="2101" w:type="dxa"/>
+        <w:tc>
+          <w:tcPr>
+            <w:tcW w:w="1039" w:type="dxa"/>
+          </w:tcPr>
+          <w:p>
+            <w:pPr>
+              <w:jc w:val="center"/>
+            </w:pPr>
+            <w:r>
+              <w:t>1</w:t>
+            </w:r>
+          </w:p>
+        </w:tc>
+        <w:tc>
+          <w:tcPr>
+            <w:tcW w:w="2079" w:type="dxa"/>
           </w:tcPr>
           <w:p>
             <w:pPr>
@@ -275,128 +760,189 @@
             <w:r>
               <w:t>Switch</w:t>
             </w:r>
-            <w:r>
-              <w:t xml:space="preserve"> Mac</w:t>
-            </w:r>
-          </w:p>
-        </w:tc>
-        <w:tc>
-          <w:tcPr>
-            <w:tcW w:w="2654" w:type="dxa"/>
-          </w:tcPr>
-          <w:p>
-            <w:pPr>
-              <w:jc w:val="center"/>
-            </w:pPr>
-            <w:r>
-              <w:t>F1 Key</w:t>
-            </w:r>
-          </w:p>
-        </w:tc>
-        <w:tc>
-          <w:tcPr>
-            <w:tcW w:w="2377" w:type="dxa"/>
-          </w:tcPr>
-          <w:p>
-            <w:pPr>
-              <w:jc w:val="center"/>
-            </w:pPr>
-            <w:r>
-              <w:t>F2 Key</w:t>
-            </w:r>
-          </w:p>
-        </w:tc>
-        <w:tc>
-          <w:tcPr>
-            <w:tcW w:w="1267" w:type="dxa"/>
-          </w:tcPr>
-          <w:p>
-            <w:pPr>
-              <w:jc w:val="center"/>
-            </w:pPr>
-            <w:r>
-              <w:t>Pink</w:t>
+          </w:p>
+        </w:tc>
+        <w:tc>
+          <w:tcPr>
+            <w:tcW w:w="2623" w:type="dxa"/>
+          </w:tcPr>
+          <w:p>
+            <w:pPr>
+              <w:jc w:val="center"/>
+            </w:pPr>
+            <w:r>
+              <w:t>A Key</w:t>
+            </w:r>
+          </w:p>
+        </w:tc>
+        <w:tc>
+          <w:tcPr>
+            <w:tcW w:w="2351" w:type="dxa"/>
+          </w:tcPr>
+          <w:p>
+            <w:pPr>
+              <w:jc w:val="center"/>
+            </w:pPr>
+            <w:r>
+              <w:t>B Key</w:t>
+            </w:r>
+          </w:p>
+        </w:tc>
+        <w:tc>
+          <w:tcPr>
+            <w:tcW w:w="1259" w:type="dxa"/>
+          </w:tcPr>
+          <w:p>
+            <w:pPr>
+              <w:jc w:val="center"/>
+            </w:pPr>
+            <w:r>
+              <w:t>Teal</w:t>
             </w:r>
           </w:p>
         </w:tc>
       </w:tr>
       <w:tr>
-        <w:trPr>
-          <w:jc w:val="center"/>
-        </w:trPr>
-        <w:tc>
-          <w:tcPr>
-            <w:tcW w:w="952" w:type="dxa"/>
-          </w:tcPr>
-          <w:p>
-            <w:pPr>
-              <w:jc w:val="center"/>
-            </w:pPr>
-            <w:r>
-              <w:t>3</w:t>
-            </w:r>
-          </w:p>
-        </w:tc>
-        <w:tc>
-          <w:tcPr>
-            <w:tcW w:w="2101" w:type="dxa"/>
-          </w:tcPr>
-          <w:p>
-            <w:pPr>
-              <w:jc w:val="center"/>
-            </w:pPr>
-            <w:r>
-              <w:t>Mouse</w:t>
-            </w:r>
-          </w:p>
-        </w:tc>
-        <w:tc>
-          <w:tcPr>
-            <w:tcW w:w="2654" w:type="dxa"/>
-          </w:tcPr>
-          <w:p>
-            <w:pPr>
-              <w:jc w:val="center"/>
-            </w:pPr>
-            <w:r>
-              <w:t>Left Click</w:t>
-            </w:r>
-          </w:p>
-        </w:tc>
-        <w:tc>
-          <w:tcPr>
-            <w:tcW w:w="2377" w:type="dxa"/>
-          </w:tcPr>
-          <w:p>
-            <w:pPr>
-              <w:jc w:val="center"/>
-            </w:pPr>
-            <w:r>
-              <w:t>Right Click</w:t>
-            </w:r>
-          </w:p>
-        </w:tc>
-        <w:tc>
-          <w:tcPr>
-            <w:tcW w:w="1267" w:type="dxa"/>
-          </w:tcPr>
-          <w:p>
-            <w:pPr>
-              <w:jc w:val="center"/>
-            </w:pPr>
-            <w:r>
-              <w:t>Purple</w:t>
+        <w:tc>
+          <w:tcPr>
+            <w:tcW w:w="1039" w:type="dxa"/>
+          </w:tcPr>
+          <w:p>
+            <w:pPr>
+              <w:jc w:val="center"/>
+            </w:pPr>
+            <w:r>
+              <w:t>2</w:t>
+            </w:r>
+          </w:p>
+        </w:tc>
+        <w:tc>
+          <w:tcPr>
+            <w:tcW w:w="2079" w:type="dxa"/>
+          </w:tcPr>
+          <w:p>
+            <w:pPr>
+              <w:jc w:val="center"/>
+            </w:pPr>
+            <w:r>
+              <w:t>Switch</w:t>
+            </w:r>
+            <w:r>
+              <w:t xml:space="preserve"> Mac</w:t>
+            </w:r>
+          </w:p>
+        </w:tc>
+        <w:tc>
+          <w:tcPr>
+            <w:tcW w:w="2623" w:type="dxa"/>
+          </w:tcPr>
+          <w:p>
+            <w:pPr>
+              <w:jc w:val="center"/>
+            </w:pPr>
+            <w:r>
+              <w:t>F1 Key</w:t>
+            </w:r>
+          </w:p>
+        </w:tc>
+        <w:tc>
+          <w:tcPr>
+            <w:tcW w:w="2351" w:type="dxa"/>
+          </w:tcPr>
+          <w:p>
+            <w:pPr>
+              <w:jc w:val="center"/>
+            </w:pPr>
+            <w:r>
+              <w:t>F2 Key</w:t>
+            </w:r>
+          </w:p>
+        </w:tc>
+        <w:tc>
+          <w:tcPr>
+            <w:tcW w:w="1259" w:type="dxa"/>
+          </w:tcPr>
+          <w:p>
+            <w:pPr>
+              <w:jc w:val="center"/>
+            </w:pPr>
+            <w:r>
+              <w:t>Pink</w:t>
             </w:r>
           </w:p>
         </w:tc>
       </w:tr>
       <w:tr>
-        <w:trPr>
-          <w:jc w:val="center"/>
-        </w:trPr>
-        <w:tc>
-          <w:tcPr>
-            <w:tcW w:w="952" w:type="dxa"/>
+        <w:tc>
+          <w:tcPr>
+            <w:tcW w:w="1039" w:type="dxa"/>
+          </w:tcPr>
+          <w:p>
+            <w:pPr>
+              <w:jc w:val="center"/>
+            </w:pPr>
+            <w:r>
+              <w:t>3</w:t>
+            </w:r>
+          </w:p>
+        </w:tc>
+        <w:tc>
+          <w:tcPr>
+            <w:tcW w:w="2079" w:type="dxa"/>
+          </w:tcPr>
+          <w:p>
+            <w:pPr>
+              <w:jc w:val="center"/>
+            </w:pPr>
+            <w:r>
+              <w:t>Mouse</w:t>
+            </w:r>
+          </w:p>
+        </w:tc>
+        <w:tc>
+          <w:tcPr>
+            <w:tcW w:w="2623" w:type="dxa"/>
+          </w:tcPr>
+          <w:p>
+            <w:pPr>
+              <w:jc w:val="center"/>
+            </w:pPr>
+            <w:r>
+              <w:t>Left Click</w:t>
+            </w:r>
+          </w:p>
+        </w:tc>
+        <w:tc>
+          <w:tcPr>
+            <w:tcW w:w="2351" w:type="dxa"/>
+          </w:tcPr>
+          <w:p>
+            <w:pPr>
+              <w:jc w:val="center"/>
+            </w:pPr>
+            <w:r>
+              <w:t>Right Click</w:t>
+            </w:r>
+          </w:p>
+        </w:tc>
+        <w:tc>
+          <w:tcPr>
+            <w:tcW w:w="1259" w:type="dxa"/>
+          </w:tcPr>
+          <w:p>
+            <w:pPr>
+              <w:jc w:val="center"/>
+            </w:pPr>
+            <w:r>
+              <w:t>Purple</w:t>
+            </w:r>
+          </w:p>
+        </w:tc>
+      </w:tr>
+      <w:tr>
+        <w:tc>
+          <w:tcPr>
+            <w:tcW w:w="1039" w:type="dxa"/>
           </w:tcPr>
           <w:p>
             <w:pPr>
@@ -409,7 +955,7 @@
         </w:tc>
         <w:tc>
           <w:tcPr>
-            <w:tcW w:w="2101" w:type="dxa"/>
+            <w:tcW w:w="2079" w:type="dxa"/>
           </w:tcPr>
           <w:p>
             <w:pPr>
@@ -422,7 +968,7 @@
         </w:tc>
         <w:tc>
           <w:tcPr>
-            <w:tcW w:w="2654" w:type="dxa"/>
+            <w:tcW w:w="2623" w:type="dxa"/>
           </w:tcPr>
           <w:p>
             <w:pPr>
@@ -435,23 +981,20 @@
         </w:tc>
         <w:tc>
           <w:tcPr>
-            <w:tcW w:w="2377" w:type="dxa"/>
-          </w:tcPr>
-          <w:p>
-            <w:pPr>
-              <w:jc w:val="center"/>
-            </w:pPr>
-            <w:r>
-              <w:t>Increase</w:t>
-            </w:r>
-            <w:r>
-              <w:t xml:space="preserve"> Reaction Time</w:t>
-            </w:r>
-          </w:p>
-        </w:tc>
-        <w:tc>
-          <w:tcPr>
-            <w:tcW w:w="1267" w:type="dxa"/>
+            <w:tcW w:w="2351" w:type="dxa"/>
+          </w:tcPr>
+          <w:p>
+            <w:pPr>
+              <w:jc w:val="center"/>
+            </w:pPr>
+            <w:r>
+              <w:t>Increase Reaction Time</w:t>
+            </w:r>
+          </w:p>
+        </w:tc>
+        <w:tc>
+          <w:tcPr>
+            <w:tcW w:w="1259" w:type="dxa"/>
           </w:tcPr>
           <w:p>
             <w:pPr>
@@ -466,135 +1009,169 @@
     </w:tbl>
     <w:p>
       <w:pPr>
-        <w:jc w:val="center"/>
-        <w:rPr>
-          <w:b/>
-          <w:bCs/>
-        </w:rPr>
-      </w:pPr>
-      <w:r>
-        <w:rPr>
-          <w:b/>
-          <w:bCs/>
-        </w:rPr>
-        <w:t xml:space="preserve">Table </w:t>
-      </w:r>
-      <w:r>
-        <w:rPr>
-          <w:b/>
-          <w:bCs/>
-        </w:rPr>
-        <w:t>1</w:t>
-      </w:r>
-      <w:r>
-        <w:rPr>
-          <w:b/>
-          <w:bCs/>
-        </w:rPr>
-        <w:t xml:space="preserve">: </w:t>
-      </w:r>
-      <w:r>
-        <w:rPr>
-          <w:b/>
-          <w:bCs/>
-        </w:rPr>
-        <w:t xml:space="preserve">Rocket-Switch-Interface </w:t>
-      </w:r>
-      <w:r>
-        <w:rPr>
-          <w:b/>
-          <w:bCs/>
-        </w:rPr>
-        <w:t>modes</w:t>
+        <w:pStyle w:val="Heading3"/>
+      </w:pPr>
+      <w:r>
+        <w:t>Feedback</w:t>
       </w:r>
     </w:p>
     <w:p>
-      <w:pPr>
-        <w:pStyle w:val="Heading2"/>
-      </w:pPr>
-      <w:r>
-        <w:t>Usage</w:t>
-      </w:r>
-    </w:p>
-    <w:p>
-      <w:r>
-        <w:t>Both</w:t>
-      </w:r>
-      <w:r>
-        <w:t xml:space="preserve"> switches can be used as inputs when short pressed</w:t>
-      </w:r>
-      <w:r>
-        <w:t xml:space="preserve">, </w:t>
-      </w:r>
-      <w:r>
-        <w:t xml:space="preserve">switch </w:t>
-      </w:r>
-      <w:r>
-        <w:t>1</w:t>
-      </w:r>
-      <w:r>
-        <w:t xml:space="preserve"> can be used to change the operation mode when it’s pressed and hold for </w:t>
-      </w:r>
-      <w:r>
-        <w:t>4</w:t>
-      </w:r>
-      <w:r>
-        <w:t xml:space="preserve"> seconds. Table </w:t>
-      </w:r>
-      <w:r>
-        <w:t>2</w:t>
-      </w:r>
-      <w:r>
-        <w:t xml:space="preserve"> represents all the possible actions for switches and their corresponding led feedback.</w:t>
+      <w:r>
+        <w:t xml:space="preserve">When </w:t>
+      </w:r>
+      <w:r>
+        <w:t xml:space="preserve">a connected assistive switch is pressed, </w:t>
+      </w:r>
+      <w:r>
+        <w:t xml:space="preserve">the LED will </w:t>
+      </w:r>
+      <w:r>
+        <w:t xml:space="preserve">provide visual feedback.  </w:t>
       </w:r>
     </w:p>
     <w:tbl>
       <w:tblPr>
         <w:tblStyle w:val="TableGrid"/>
         <w:tblW w:w="0" w:type="auto"/>
-        <w:jc w:val="center"/>
         <w:tblLook w:val="04A0" w:firstRow="1" w:lastRow="0" w:firstColumn="1" w:lastColumn="0" w:noHBand="0" w:noVBand="1"/>
       </w:tblPr>
       <w:tblGrid>
-        <w:gridCol w:w="3116"/>
-        <w:gridCol w:w="3117"/>
-        <w:gridCol w:w="3117"/>
+        <w:gridCol w:w="802"/>
+        <w:gridCol w:w="1078"/>
+        <w:gridCol w:w="1948"/>
+        <w:gridCol w:w="4536"/>
       </w:tblGrid>
       <w:tr>
-        <w:trPr>
-          <w:jc w:val="center"/>
-        </w:trPr>
-        <w:tc>
-          <w:tcPr>
-            <w:tcW w:w="3116" w:type="dxa"/>
+        <w:tc>
+          <w:tcPr>
+            <w:tcW w:w="1880" w:type="dxa"/>
+            <w:gridSpan w:val="2"/>
+            <w:vMerge w:val="restart"/>
+            <w:tcBorders>
+              <w:top w:val="nil"/>
+              <w:left w:val="nil"/>
+              <w:right w:val="single" w:sz="4" w:space="0" w:color="auto"/>
+            </w:tcBorders>
+            <w:shd w:val="clear" w:color="auto" w:fill="auto"/>
+          </w:tcPr>
+          <w:p/>
+        </w:tc>
+        <w:tc>
+          <w:tcPr>
+            <w:tcW w:w="6484" w:type="dxa"/>
+            <w:gridSpan w:val="2"/>
+            <w:tcBorders>
+              <w:left w:val="single" w:sz="4" w:space="0" w:color="auto"/>
+            </w:tcBorders>
+            <w:shd w:val="clear" w:color="auto" w:fill="D9D9D9" w:themeFill="background1" w:themeFillShade="D9"/>
+          </w:tcPr>
+          <w:p>
+            <w:pPr>
+              <w:jc w:val="center"/>
+            </w:pPr>
+            <w:r>
+              <w:rPr>
+                <w:b/>
+                <w:bCs/>
+              </w:rPr>
+              <w:t xml:space="preserve">Visual </w:t>
+            </w:r>
+            <w:r>
+              <w:rPr>
+                <w:b/>
+                <w:bCs/>
+              </w:rPr>
+              <w:t>Feedback</w:t>
+            </w:r>
+          </w:p>
+        </w:tc>
+      </w:tr>
+      <w:tr>
+        <w:tc>
+          <w:tcPr>
+            <w:tcW w:w="1880" w:type="dxa"/>
+            <w:gridSpan w:val="2"/>
+            <w:vMerge/>
+            <w:tcBorders>
+              <w:left w:val="nil"/>
+              <w:right w:val="single" w:sz="4" w:space="0" w:color="auto"/>
+            </w:tcBorders>
+            <w:shd w:val="clear" w:color="auto" w:fill="auto"/>
+          </w:tcPr>
+          <w:p>
+            <w:pPr>
+              <w:jc w:val="center"/>
+            </w:pPr>
+          </w:p>
+        </w:tc>
+        <w:tc>
+          <w:tcPr>
+            <w:tcW w:w="6484" w:type="dxa"/>
+            <w:gridSpan w:val="2"/>
+            <w:tcBorders>
+              <w:left w:val="single" w:sz="4" w:space="0" w:color="auto"/>
+            </w:tcBorders>
             <w:shd w:val="clear" w:color="auto" w:fill="C9C6EA" w:themeFill="text2" w:themeFillTint="33"/>
           </w:tcPr>
           <w:p>
             <w:pPr>
               <w:jc w:val="center"/>
-            </w:pPr>
-            <w:r>
-              <w:t>Switch</w:t>
-            </w:r>
-          </w:p>
-        </w:tc>
-        <w:tc>
-          <w:tcPr>
-            <w:tcW w:w="3117" w:type="dxa"/>
+              <w:rPr>
+                <w:b/>
+                <w:bCs/>
+              </w:rPr>
+            </w:pPr>
+            <w:r>
+              <w:rPr>
+                <w:b/>
+                <w:bCs/>
+              </w:rPr>
+              <w:t>Input Action</w:t>
+            </w:r>
+          </w:p>
+        </w:tc>
+      </w:tr>
+      <w:tr>
+        <w:tc>
+          <w:tcPr>
+            <w:tcW w:w="1880" w:type="dxa"/>
+            <w:gridSpan w:val="2"/>
+            <w:vMerge/>
+            <w:tcBorders>
+              <w:left w:val="nil"/>
+              <w:bottom w:val="single" w:sz="4" w:space="0" w:color="auto"/>
+              <w:right w:val="single" w:sz="4" w:space="0" w:color="auto"/>
+            </w:tcBorders>
+            <w:shd w:val="clear" w:color="auto" w:fill="auto"/>
+          </w:tcPr>
+          <w:p>
+            <w:pPr>
+              <w:jc w:val="center"/>
+            </w:pPr>
+            <w:commentRangeStart w:id="5"/>
+          </w:p>
+        </w:tc>
+        <w:tc>
+          <w:tcPr>
+            <w:tcW w:w="1948" w:type="dxa"/>
+            <w:tcBorders>
+              <w:left w:val="single" w:sz="4" w:space="0" w:color="auto"/>
+            </w:tcBorders>
             <w:shd w:val="clear" w:color="auto" w:fill="C9C6EA" w:themeFill="text2" w:themeFillTint="33"/>
           </w:tcPr>
           <w:p>
             <w:pPr>
               <w:jc w:val="center"/>
             </w:pPr>
-            <w:r>
-              <w:t>Action</w:t>
-            </w:r>
-          </w:p>
-        </w:tc>
-        <w:tc>
-          <w:tcPr>
-            <w:tcW w:w="3117" w:type="dxa"/>
+            <w:commentRangeStart w:id="6"/>
+            <w:r>
+              <w:t>Short Press</w:t>
+            </w:r>
+          </w:p>
+        </w:tc>
+        <w:tc>
+          <w:tcPr>
+            <w:tcW w:w="4536" w:type="dxa"/>
             <w:shd w:val="clear" w:color="auto" w:fill="C9C6EA" w:themeFill="text2" w:themeFillTint="33"/>
           </w:tcPr>
           <w:p>
@@ -602,223 +1179,501 @@
               <w:jc w:val="center"/>
             </w:pPr>
             <w:r>
-              <w:t>Color</w:t>
+              <w:t>Long Press</w:t>
+            </w:r>
+            <w:commentRangeEnd w:id="6"/>
+            <w:r>
+              <w:rPr>
+                <w:rStyle w:val="CommentReference"/>
+              </w:rPr>
+              <w:commentReference w:id="6"/>
+            </w:r>
+            <w:r>
+              <w:rPr>
+                <w:rStyle w:val="CommentReference"/>
+              </w:rPr>
+              <w:commentReference w:id="5"/>
+            </w:r>
+          </w:p>
+        </w:tc>
+      </w:tr>
+      <w:commentRangeEnd w:id="5"/>
+      <w:tr>
+        <w:tc>
+          <w:tcPr>
+            <w:tcW w:w="802" w:type="dxa"/>
+            <w:vMerge w:val="restart"/>
+            <w:tcBorders>
+              <w:top w:val="single" w:sz="4" w:space="0" w:color="auto"/>
+            </w:tcBorders>
+            <w:shd w:val="clear" w:color="auto" w:fill="C9C6EA"/>
+          </w:tcPr>
+          <w:p>
+            <w:pPr>
+              <w:jc w:val="center"/>
+              <w:rPr>
+                <w:b/>
+                <w:bCs/>
+              </w:rPr>
+            </w:pPr>
+            <w:r>
+              <w:rPr>
+                <w:b/>
+                <w:bCs/>
+              </w:rPr>
+              <w:t>Input</w:t>
+            </w:r>
+          </w:p>
+        </w:tc>
+        <w:tc>
+          <w:tcPr>
+            <w:tcW w:w="1078" w:type="dxa"/>
+            <w:tcBorders>
+              <w:top w:val="single" w:sz="4" w:space="0" w:color="auto"/>
+            </w:tcBorders>
+            <w:shd w:val="clear" w:color="auto" w:fill="C9C6EA"/>
+          </w:tcPr>
+          <w:p>
+            <w:pPr>
+              <w:jc w:val="center"/>
+            </w:pPr>
+            <w:r>
+              <w:t>Switch 1</w:t>
+            </w:r>
+          </w:p>
+        </w:tc>
+        <w:tc>
+          <w:tcPr>
+            <w:tcW w:w="1948" w:type="dxa"/>
+          </w:tcPr>
+          <w:p>
+            <w:pPr>
+              <w:jc w:val="center"/>
+            </w:pPr>
+            <w:r>
+              <w:t>Red</w:t>
+            </w:r>
+          </w:p>
+        </w:tc>
+        <w:tc>
+          <w:tcPr>
+            <w:tcW w:w="4536" w:type="dxa"/>
+          </w:tcPr>
+          <w:p>
+            <w:pPr>
+              <w:jc w:val="center"/>
+            </w:pPr>
+            <w:r>
+              <w:t>Mode Color (Teal, Pink, Purple, Orange)</w:t>
+            </w:r>
+          </w:p>
+        </w:tc>
+      </w:tr>
+      <w:tr>
+        <w:tc>
+          <w:tcPr>
+            <w:tcW w:w="802" w:type="dxa"/>
+            <w:vMerge/>
+            <w:shd w:val="clear" w:color="auto" w:fill="C9C6EA"/>
+          </w:tcPr>
+          <w:p>
+            <w:pPr>
+              <w:jc w:val="center"/>
+              <w:rPr>
+                <w:b/>
+                <w:bCs/>
+              </w:rPr>
+            </w:pPr>
+          </w:p>
+        </w:tc>
+        <w:tc>
+          <w:tcPr>
+            <w:tcW w:w="1078" w:type="dxa"/>
+            <w:shd w:val="clear" w:color="auto" w:fill="C9C6EA"/>
+          </w:tcPr>
+          <w:p>
+            <w:pPr>
+              <w:jc w:val="center"/>
+            </w:pPr>
+            <w:r>
+              <w:t>Switch 2</w:t>
+            </w:r>
+          </w:p>
+        </w:tc>
+        <w:tc>
+          <w:tcPr>
+            <w:tcW w:w="1948" w:type="dxa"/>
+          </w:tcPr>
+          <w:p>
+            <w:pPr>
+              <w:jc w:val="center"/>
+            </w:pPr>
+            <w:r>
+              <w:t>Blue</w:t>
+            </w:r>
+          </w:p>
+        </w:tc>
+        <w:tc>
+          <w:tcPr>
+            <w:tcW w:w="4536" w:type="dxa"/>
+          </w:tcPr>
+          <w:p>
+            <w:pPr>
+              <w:jc w:val="center"/>
+            </w:pPr>
+            <w:r>
+              <w:t>n/a</w:t>
+            </w:r>
+          </w:p>
+        </w:tc>
+      </w:tr>
+    </w:tbl>
+    <w:p>
+      <w:pPr>
+        <w:spacing w:after="120"/>
+      </w:pPr>
+    </w:p>
+    <w:p>
+      <w:pPr>
+        <w:pStyle w:val="Heading3"/>
+      </w:pPr>
+      <w:r>
+        <w:t xml:space="preserve">Changing Reaction </w:t>
+      </w:r>
+      <w:r>
+        <w:t>Time</w:t>
+      </w:r>
+    </w:p>
+    <w:p>
+      <w:r>
+        <w:t>The Reaction Time can be changed</w:t>
+      </w:r>
+      <w:r>
+        <w:t xml:space="preserve"> to suit the user’s preferences.</w:t>
+      </w:r>
+      <w:r>
+        <w:t xml:space="preserve"> The default reaction time is 100 ms. There are 10 </w:t>
+      </w:r>
+      <w:r>
+        <w:t>different options for Reaction Time.</w:t>
+      </w:r>
+      <w:r>
+        <w:t xml:space="preserve"> </w:t>
+      </w:r>
+    </w:p>
+    <w:p>
+      <w:pPr>
+        <w:pStyle w:val="ListParagraph"/>
+        <w:numPr>
+          <w:ilvl w:val="0"/>
+          <w:numId w:val="1"/>
+        </w:numPr>
+      </w:pPr>
+      <w:r>
+        <w:t xml:space="preserve">Press and hold Switch 1 for 4 seconds to </w:t>
+      </w:r>
+      <w:r>
+        <w:t>cycle through the operating modes</w:t>
+      </w:r>
+      <w:r>
+        <w:t>. Repeat</w:t>
+      </w:r>
+      <w:r>
+        <w:t xml:space="preserve"> until the LED turns </w:t>
+      </w:r>
+      <w:r>
+        <w:t>Orange.</w:t>
+      </w:r>
+    </w:p>
+    <w:p>
+      <w:pPr>
+        <w:pStyle w:val="ListParagraph"/>
+        <w:numPr>
+          <w:ilvl w:val="0"/>
+          <w:numId w:val="1"/>
+        </w:numPr>
+      </w:pPr>
+      <w:r>
+        <w:t>Short press Switch 1 or Switch 2 to decrease or increase the Reaction Time.</w:t>
+      </w:r>
+    </w:p>
+    <w:tbl>
+      <w:tblPr>
+        <w:tblStyle w:val="TableGrid"/>
+        <w:tblpPr w:leftFromText="180" w:rightFromText="180" w:vertAnchor="text" w:horzAnchor="page" w:tblpX="1891" w:tblpY="59"/>
+        <w:tblW w:w="4767" w:type="dxa"/>
+        <w:tblLook w:val="04A0" w:firstRow="1" w:lastRow="0" w:firstColumn="1" w:lastColumn="0" w:noHBand="0" w:noVBand="1"/>
+      </w:tblPr>
+      <w:tblGrid>
+        <w:gridCol w:w="980"/>
+        <w:gridCol w:w="2435"/>
+        <w:gridCol w:w="1344"/>
+        <w:gridCol w:w="8"/>
+      </w:tblGrid>
+      <w:tr>
+        <w:tc>
+          <w:tcPr>
+            <w:tcW w:w="4767" w:type="dxa"/>
+            <w:gridSpan w:val="4"/>
+            <w:shd w:val="clear" w:color="auto" w:fill="D9D9D9" w:themeFill="background1" w:themeFillShade="D9"/>
+          </w:tcPr>
+          <w:p>
+            <w:pPr>
+              <w:jc w:val="center"/>
+              <w:rPr>
+                <w:b/>
+                <w:bCs/>
+              </w:rPr>
+            </w:pPr>
+            <w:r>
+              <w:rPr>
+                <w:b/>
+                <w:bCs/>
+              </w:rPr>
+              <w:t>Adjusting Reaction Time</w:t>
             </w:r>
           </w:p>
         </w:tc>
       </w:tr>
       <w:tr>
         <w:trPr>
-          <w:jc w:val="center"/>
+          <w:gridAfter w:val="1"/>
+          <w:wAfter w:w="8" w:type="dxa"/>
         </w:trPr>
         <w:tc>
           <w:tcPr>
-            <w:tcW w:w="3116" w:type="dxa"/>
-          </w:tcPr>
-          <w:p>
-            <w:pPr>
-              <w:jc w:val="center"/>
-            </w:pPr>
-            <w:r>
-              <w:t>1</w:t>
-            </w:r>
-          </w:p>
-        </w:tc>
-        <w:tc>
-          <w:tcPr>
-            <w:tcW w:w="3117" w:type="dxa"/>
-          </w:tcPr>
-          <w:p>
-            <w:pPr>
-              <w:jc w:val="center"/>
-            </w:pPr>
-            <w:r>
-              <w:t>Short press</w:t>
-            </w:r>
-          </w:p>
-        </w:tc>
-        <w:tc>
-          <w:tcPr>
-            <w:tcW w:w="3117" w:type="dxa"/>
-          </w:tcPr>
-          <w:p>
-            <w:pPr>
-              <w:jc w:val="center"/>
-            </w:pPr>
-            <w:r>
-              <w:t>Blue</w:t>
+            <w:tcW w:w="980" w:type="dxa"/>
+            <w:shd w:val="clear" w:color="auto" w:fill="C9C6EA" w:themeFill="text2" w:themeFillTint="33"/>
+          </w:tcPr>
+          <w:p>
+            <w:pPr>
+              <w:jc w:val="center"/>
+            </w:pPr>
+            <w:r>
+              <w:t>Input</w:t>
+            </w:r>
+          </w:p>
+        </w:tc>
+        <w:tc>
+          <w:tcPr>
+            <w:tcW w:w="2435" w:type="dxa"/>
+            <w:shd w:val="clear" w:color="auto" w:fill="C9C6EA" w:themeFill="text2" w:themeFillTint="33"/>
+          </w:tcPr>
+          <w:p>
+            <w:pPr>
+              <w:jc w:val="center"/>
+            </w:pPr>
+            <w:r>
+              <w:t>Action</w:t>
+            </w:r>
+          </w:p>
+        </w:tc>
+        <w:tc>
+          <w:tcPr>
+            <w:tcW w:w="1344" w:type="dxa"/>
+            <w:shd w:val="clear" w:color="auto" w:fill="C9C6EA" w:themeFill="text2" w:themeFillTint="33"/>
+          </w:tcPr>
+          <w:p>
+            <w:pPr>
+              <w:jc w:val="center"/>
+            </w:pPr>
+            <w:r>
+              <w:t xml:space="preserve">LED </w:t>
+            </w:r>
+            <w:r>
+              <w:t>Color</w:t>
             </w:r>
           </w:p>
         </w:tc>
       </w:tr>
       <w:tr>
         <w:trPr>
-          <w:jc w:val="center"/>
+          <w:gridAfter w:val="1"/>
+          <w:wAfter w:w="8" w:type="dxa"/>
         </w:trPr>
         <w:tc>
           <w:tcPr>
-            <w:tcW w:w="3116" w:type="dxa"/>
-          </w:tcPr>
-          <w:p>
-            <w:pPr>
-              <w:jc w:val="center"/>
-            </w:pPr>
-            <w:r>
-              <w:t>2</w:t>
-            </w:r>
-          </w:p>
-        </w:tc>
-        <w:tc>
-          <w:tcPr>
-            <w:tcW w:w="3117" w:type="dxa"/>
-          </w:tcPr>
-          <w:p>
-            <w:pPr>
-              <w:jc w:val="center"/>
-            </w:pPr>
-            <w:r>
-              <w:t>Short press</w:t>
-            </w:r>
-          </w:p>
-        </w:tc>
-        <w:tc>
-          <w:tcPr>
-            <w:tcW w:w="3117" w:type="dxa"/>
-          </w:tcPr>
-          <w:p>
-            <w:pPr>
-              <w:jc w:val="center"/>
-            </w:pPr>
+            <w:tcW w:w="980" w:type="dxa"/>
+            <w:vAlign w:val="center"/>
+          </w:tcPr>
+          <w:p>
+            <w:pPr>
+              <w:jc w:val="center"/>
+            </w:pPr>
+            <w:r>
+              <w:t xml:space="preserve">Switch </w:t>
+            </w:r>
+            <w:r>
+              <w:t>1</w:t>
+            </w:r>
+          </w:p>
+        </w:tc>
+        <w:tc>
+          <w:tcPr>
+            <w:tcW w:w="2435" w:type="dxa"/>
+          </w:tcPr>
+          <w:p>
+            <w:pPr>
+              <w:jc w:val="center"/>
+            </w:pPr>
+            <w:r>
+              <w:t>Decrease Reaction Level</w:t>
+            </w:r>
+          </w:p>
+        </w:tc>
+        <w:tc>
+          <w:tcPr>
+            <w:tcW w:w="1344" w:type="dxa"/>
+          </w:tcPr>
+          <w:p>
+            <w:pPr>
+              <w:jc w:val="center"/>
+            </w:pPr>
+            <w:r>
+              <w:t xml:space="preserve">Blink </w:t>
+            </w:r>
+            <w:commentRangeStart w:id="7"/>
+            <w:commentRangeStart w:id="8"/>
             <w:r>
               <w:t>Red</w:t>
+            </w:r>
+            <w:commentRangeEnd w:id="7"/>
+            <w:r>
+              <w:rPr>
+                <w:rStyle w:val="CommentReference"/>
+              </w:rPr>
+              <w:commentReference w:id="7"/>
+            </w:r>
+            <w:commentRangeEnd w:id="8"/>
+            <w:r>
+              <w:rPr>
+                <w:rStyle w:val="CommentReference"/>
+              </w:rPr>
+              <w:commentReference w:id="8"/>
             </w:r>
           </w:p>
         </w:tc>
       </w:tr>
       <w:tr>
         <w:trPr>
-          <w:jc w:val="center"/>
+          <w:gridAfter w:val="1"/>
+          <w:wAfter w:w="8" w:type="dxa"/>
         </w:trPr>
         <w:tc>
           <w:tcPr>
-            <w:tcW w:w="3116" w:type="dxa"/>
-          </w:tcPr>
-          <w:p>
-            <w:pPr>
-              <w:jc w:val="center"/>
-            </w:pPr>
-            <w:r>
-              <w:t>1</w:t>
-            </w:r>
-          </w:p>
-        </w:tc>
-        <w:tc>
-          <w:tcPr>
-            <w:tcW w:w="3117" w:type="dxa"/>
-          </w:tcPr>
-          <w:p>
-            <w:pPr>
-              <w:jc w:val="center"/>
-            </w:pPr>
-            <w:r>
-              <w:t>Long Press</w:t>
-            </w:r>
-          </w:p>
-        </w:tc>
-        <w:tc>
-          <w:tcPr>
-            <w:tcW w:w="3117" w:type="dxa"/>
-          </w:tcPr>
-          <w:p>
-            <w:pPr>
-              <w:jc w:val="center"/>
-            </w:pPr>
-            <w:r>
-              <w:t>Mode Led Color</w:t>
+            <w:tcW w:w="980" w:type="dxa"/>
+          </w:tcPr>
+          <w:p>
+            <w:pPr>
+              <w:jc w:val="center"/>
+            </w:pPr>
+            <w:r>
+              <w:t xml:space="preserve">Switch </w:t>
+            </w:r>
+            <w:r>
+              <w:t>2</w:t>
+            </w:r>
+          </w:p>
+        </w:tc>
+        <w:tc>
+          <w:tcPr>
+            <w:tcW w:w="2435" w:type="dxa"/>
+          </w:tcPr>
+          <w:p>
+            <w:pPr>
+              <w:jc w:val="center"/>
+            </w:pPr>
+            <w:r>
+              <w:t>Increase Reaction Level</w:t>
+            </w:r>
+          </w:p>
+        </w:tc>
+        <w:tc>
+          <w:tcPr>
+            <w:tcW w:w="1344" w:type="dxa"/>
+          </w:tcPr>
+          <w:p>
+            <w:pPr>
+              <w:jc w:val="center"/>
+            </w:pPr>
+            <w:r>
+              <w:t xml:space="preserve">Blink </w:t>
+            </w:r>
+            <w:r>
+              <w:t>Blue</w:t>
             </w:r>
           </w:p>
         </w:tc>
       </w:tr>
     </w:tbl>
+    <w:p/>
+    <w:p/>
     <w:p>
       <w:pPr>
         <w:jc w:val="center"/>
-        <w:rPr>
-          <w:b/>
-          <w:bCs/>
-        </w:rPr>
-      </w:pPr>
-      <w:r>
-        <w:rPr>
-          <w:b/>
-          <w:bCs/>
-        </w:rPr>
-        <w:t xml:space="preserve">Table </w:t>
-      </w:r>
-      <w:r>
-        <w:rPr>
-          <w:b/>
-          <w:bCs/>
-        </w:rPr>
-        <w:t>2</w:t>
-      </w:r>
-      <w:r>
-        <w:rPr>
-          <w:b/>
-          <w:bCs/>
-        </w:rPr>
-        <w:t xml:space="preserve">: </w:t>
-      </w:r>
-      <w:r>
-        <w:rPr>
-          <w:b/>
-          <w:bCs/>
-        </w:rPr>
-        <w:t xml:space="preserve">Rocket-Switch-Interface </w:t>
-      </w:r>
-      <w:r>
-        <w:rPr>
-          <w:b/>
-          <w:bCs/>
-        </w:rPr>
-        <w:t xml:space="preserve">switch actions and feedback </w:t>
-      </w:r>
+      </w:pPr>
     </w:p>
     <w:p>
       <w:pPr>
-        <w:spacing w:after="120"/>
-      </w:pPr>
-      <w:r>
-        <w:t xml:space="preserve">The reaction time can be changed using switches when the interface is in Settings mode. The default reaction level is set to 9. The following table represents the </w:t>
-      </w:r>
-      <w:r>
-        <w:t>reaction levels and their corresponding reaction times:</w:t>
+        <w:pStyle w:val="ListParagraph"/>
+        <w:numPr>
+          <w:ilvl w:val="0"/>
+          <w:numId w:val="1"/>
+        </w:numPr>
+      </w:pPr>
+      <w:r>
+        <w:lastRenderedPageBreak/>
+        <w:t xml:space="preserve">Press and hold Switch 1 for 4 seconds to </w:t>
+      </w:r>
+      <w:r>
+        <w:t>return to the desired operating mode.</w:t>
       </w:r>
     </w:p>
     <w:tbl>
       <w:tblPr>
         <w:tblStyle w:val="TableGrid"/>
         <w:tblW w:w="0" w:type="auto"/>
-        <w:jc w:val="center"/>
         <w:tblLook w:val="04A0" w:firstRow="1" w:lastRow="0" w:firstColumn="1" w:lastColumn="0" w:noHBand="0" w:noVBand="1"/>
       </w:tblPr>
       <w:tblGrid>
-        <w:gridCol w:w="4248"/>
-        <w:gridCol w:w="4252"/>
+        <w:gridCol w:w="1620"/>
+        <w:gridCol w:w="1602"/>
       </w:tblGrid>
       <w:tr>
-        <w:trPr>
-          <w:jc w:val="center"/>
-        </w:trPr>
-        <w:tc>
-          <w:tcPr>
-            <w:tcW w:w="4248" w:type="dxa"/>
+        <w:tc>
+          <w:tcPr>
+            <w:tcW w:w="3222" w:type="dxa"/>
+            <w:gridSpan w:val="2"/>
+            <w:shd w:val="clear" w:color="auto" w:fill="D9D9D9" w:themeFill="background1" w:themeFillShade="D9"/>
+          </w:tcPr>
+          <w:p>
+            <w:pPr>
+              <w:jc w:val="center"/>
+            </w:pPr>
+            <w:r>
+              <w:rPr>
+                <w:b/>
+                <w:bCs/>
+              </w:rPr>
+              <w:t xml:space="preserve">Reaction </w:t>
+            </w:r>
+            <w:r>
+              <w:rPr>
+                <w:b/>
+                <w:bCs/>
+              </w:rPr>
+              <w:t>Time</w:t>
+            </w:r>
+          </w:p>
+        </w:tc>
+      </w:tr>
+      <w:tr>
+        <w:tc>
+          <w:tcPr>
+            <w:tcW w:w="1620" w:type="dxa"/>
             <w:shd w:val="clear" w:color="auto" w:fill="C9C6EA" w:themeFill="text2" w:themeFillTint="33"/>
           </w:tcPr>
           <w:p>
-            <w:pPr>
-              <w:jc w:val="center"/>
-            </w:pPr>
             <w:r>
               <w:t>Reaction Level</w:t>
             </w:r>
@@ -826,312 +1681,282 @@
         </w:tc>
         <w:tc>
           <w:tcPr>
-            <w:tcW w:w="4252" w:type="dxa"/>
+            <w:tcW w:w="1602" w:type="dxa"/>
             <w:shd w:val="clear" w:color="auto" w:fill="C9C6EA" w:themeFill="text2" w:themeFillTint="33"/>
           </w:tcPr>
           <w:p>
-            <w:pPr>
-              <w:jc w:val="center"/>
-            </w:pPr>
             <w:r>
               <w:t>Reaction Time</w:t>
+            </w:r>
+          </w:p>
+        </w:tc>
+      </w:tr>
+      <w:tr>
+        <w:tc>
+          <w:tcPr>
+            <w:tcW w:w="1620" w:type="dxa"/>
+          </w:tcPr>
+          <w:p>
+            <w:r>
+              <w:t>1</w:t>
+            </w:r>
+          </w:p>
+        </w:tc>
+        <w:tc>
+          <w:tcPr>
+            <w:tcW w:w="1602" w:type="dxa"/>
+          </w:tcPr>
+          <w:p>
+            <w:r>
+              <w:t>500</w:t>
+            </w:r>
+            <w:r>
+              <w:t> </w:t>
+            </w:r>
+            <w:r>
+              <w:t>ms</w:t>
+            </w:r>
+          </w:p>
+        </w:tc>
+      </w:tr>
+      <w:tr>
+        <w:tc>
+          <w:tcPr>
+            <w:tcW w:w="1620" w:type="dxa"/>
+          </w:tcPr>
+          <w:p>
+            <w:r>
+              <w:t>2</w:t>
+            </w:r>
+          </w:p>
+        </w:tc>
+        <w:tc>
+          <w:tcPr>
+            <w:tcW w:w="1602" w:type="dxa"/>
+          </w:tcPr>
+          <w:p>
+            <w:r>
+              <w:t>450</w:t>
+            </w:r>
+            <w:r>
+              <w:t> </w:t>
+            </w:r>
+            <w:r>
+              <w:t>ms</w:t>
+            </w:r>
+          </w:p>
+        </w:tc>
+      </w:tr>
+      <w:tr>
+        <w:tc>
+          <w:tcPr>
+            <w:tcW w:w="1620" w:type="dxa"/>
+          </w:tcPr>
+          <w:p>
+            <w:r>
+              <w:t>3</w:t>
+            </w:r>
+          </w:p>
+        </w:tc>
+        <w:tc>
+          <w:tcPr>
+            <w:tcW w:w="1602" w:type="dxa"/>
+          </w:tcPr>
+          <w:p>
+            <w:r>
+              <w:t>400</w:t>
+            </w:r>
+            <w:r>
+              <w:t> </w:t>
+            </w:r>
+            <w:r>
+              <w:t>ms</w:t>
+            </w:r>
+          </w:p>
+        </w:tc>
+      </w:tr>
+      <w:tr>
+        <w:tc>
+          <w:tcPr>
+            <w:tcW w:w="1620" w:type="dxa"/>
+          </w:tcPr>
+          <w:p>
+            <w:r>
+              <w:t>4</w:t>
+            </w:r>
+          </w:p>
+        </w:tc>
+        <w:tc>
+          <w:tcPr>
+            <w:tcW w:w="1602" w:type="dxa"/>
+          </w:tcPr>
+          <w:p>
+            <w:r>
+              <w:t>350</w:t>
+            </w:r>
+            <w:r>
+              <w:t> </w:t>
+            </w:r>
+            <w:r>
+              <w:t>ms</w:t>
+            </w:r>
+          </w:p>
+        </w:tc>
+      </w:tr>
+      <w:tr>
+        <w:tc>
+          <w:tcPr>
+            <w:tcW w:w="1620" w:type="dxa"/>
+          </w:tcPr>
+          <w:p>
+            <w:r>
+              <w:t>5</w:t>
+            </w:r>
+          </w:p>
+        </w:tc>
+        <w:tc>
+          <w:tcPr>
+            <w:tcW w:w="1602" w:type="dxa"/>
+          </w:tcPr>
+          <w:p>
+            <w:r>
+              <w:t>300</w:t>
+            </w:r>
+            <w:r>
+              <w:t> </w:t>
+            </w:r>
+            <w:r>
+              <w:t>ms</w:t>
+            </w:r>
+          </w:p>
+        </w:tc>
+      </w:tr>
+      <w:tr>
+        <w:tc>
+          <w:tcPr>
+            <w:tcW w:w="1620" w:type="dxa"/>
+          </w:tcPr>
+          <w:p>
+            <w:r>
+              <w:t>6</w:t>
+            </w:r>
+          </w:p>
+        </w:tc>
+        <w:tc>
+          <w:tcPr>
+            <w:tcW w:w="1602" w:type="dxa"/>
+          </w:tcPr>
+          <w:p>
+            <w:r>
+              <w:t>250</w:t>
+            </w:r>
+            <w:r>
+              <w:t> </w:t>
+            </w:r>
+            <w:r>
+              <w:t>ms</w:t>
+            </w:r>
+          </w:p>
+        </w:tc>
+      </w:tr>
+      <w:tr>
+        <w:tc>
+          <w:tcPr>
+            <w:tcW w:w="1620" w:type="dxa"/>
+          </w:tcPr>
+          <w:p>
+            <w:r>
+              <w:t>7</w:t>
+            </w:r>
+          </w:p>
+        </w:tc>
+        <w:tc>
+          <w:tcPr>
+            <w:tcW w:w="1602" w:type="dxa"/>
+          </w:tcPr>
+          <w:p>
+            <w:r>
+              <w:t>200</w:t>
+            </w:r>
+            <w:r>
+              <w:t> </w:t>
+            </w:r>
+            <w:r>
+              <w:t>ms</w:t>
+            </w:r>
+          </w:p>
+        </w:tc>
+      </w:tr>
+      <w:tr>
+        <w:tc>
+          <w:tcPr>
+            <w:tcW w:w="1620" w:type="dxa"/>
+          </w:tcPr>
+          <w:p>
+            <w:r>
+              <w:t>8</w:t>
+            </w:r>
+          </w:p>
+        </w:tc>
+        <w:tc>
+          <w:tcPr>
+            <w:tcW w:w="1602" w:type="dxa"/>
+          </w:tcPr>
+          <w:p>
+            <w:r>
+              <w:t>150</w:t>
+            </w:r>
+            <w:r>
+              <w:t> </w:t>
+            </w:r>
+            <w:r>
+              <w:t>ms</w:t>
+            </w:r>
+          </w:p>
+        </w:tc>
+      </w:tr>
+      <w:tr>
+        <w:tc>
+          <w:tcPr>
+            <w:tcW w:w="1620" w:type="dxa"/>
+            <w:shd w:val="clear" w:color="auto" w:fill="C9C6EA" w:themeFill="accent1" w:themeFillTint="33"/>
+          </w:tcPr>
+          <w:p>
+            <w:r>
+              <w:t>9</w:t>
+            </w:r>
+            <w:r>
+              <w:t xml:space="preserve"> (Default)</w:t>
+            </w:r>
+          </w:p>
+        </w:tc>
+        <w:tc>
+          <w:tcPr>
+            <w:tcW w:w="1602" w:type="dxa"/>
+            <w:shd w:val="clear" w:color="auto" w:fill="C9C6EA" w:themeFill="accent1" w:themeFillTint="33"/>
+          </w:tcPr>
+          <w:p>
+            <w:r>
+              <w:t>100</w:t>
+            </w:r>
+            <w:r>
+              <w:t> </w:t>
+            </w:r>
+            <w:r>
+              <w:t>ms</w:t>
             </w:r>
           </w:p>
         </w:tc>
       </w:tr>
       <w:tr>
         <w:trPr>
-          <w:jc w:val="center"/>
+          <w:trHeight w:val="64"/>
         </w:trPr>
         <w:tc>
           <w:tcPr>
-            <w:tcW w:w="4248" w:type="dxa"/>
-          </w:tcPr>
-          <w:p>
-            <w:pPr>
-              <w:jc w:val="center"/>
-            </w:pPr>
-            <w:r>
-              <w:t>1</w:t>
-            </w:r>
-          </w:p>
-        </w:tc>
-        <w:tc>
-          <w:tcPr>
-            <w:tcW w:w="4252" w:type="dxa"/>
-          </w:tcPr>
-          <w:p>
-            <w:pPr>
-              <w:jc w:val="center"/>
-            </w:pPr>
-            <w:r>
-              <w:t>500ms</w:t>
-            </w:r>
-          </w:p>
-        </w:tc>
-      </w:tr>
-      <w:tr>
-        <w:trPr>
-          <w:jc w:val="center"/>
-        </w:trPr>
-        <w:tc>
-          <w:tcPr>
-            <w:tcW w:w="4248" w:type="dxa"/>
-          </w:tcPr>
-          <w:p>
-            <w:pPr>
-              <w:jc w:val="center"/>
-            </w:pPr>
-            <w:r>
-              <w:t>2</w:t>
-            </w:r>
-          </w:p>
-        </w:tc>
-        <w:tc>
-          <w:tcPr>
-            <w:tcW w:w="4252" w:type="dxa"/>
-          </w:tcPr>
-          <w:p>
-            <w:pPr>
-              <w:jc w:val="center"/>
-            </w:pPr>
-            <w:r>
-              <w:t>450ms</w:t>
-            </w:r>
-          </w:p>
-        </w:tc>
-      </w:tr>
-      <w:tr>
-        <w:trPr>
-          <w:jc w:val="center"/>
-        </w:trPr>
-        <w:tc>
-          <w:tcPr>
-            <w:tcW w:w="4248" w:type="dxa"/>
-          </w:tcPr>
-          <w:p>
-            <w:pPr>
-              <w:jc w:val="center"/>
-            </w:pPr>
-            <w:r>
-              <w:t>3</w:t>
-            </w:r>
-          </w:p>
-        </w:tc>
-        <w:tc>
-          <w:tcPr>
-            <w:tcW w:w="4252" w:type="dxa"/>
-          </w:tcPr>
-          <w:p>
-            <w:pPr>
-              <w:jc w:val="center"/>
-            </w:pPr>
-            <w:r>
-              <w:t>400ms</w:t>
-            </w:r>
-          </w:p>
-        </w:tc>
-      </w:tr>
-      <w:tr>
-        <w:trPr>
-          <w:jc w:val="center"/>
-        </w:trPr>
-        <w:tc>
-          <w:tcPr>
-            <w:tcW w:w="4248" w:type="dxa"/>
-          </w:tcPr>
-          <w:p>
-            <w:pPr>
-              <w:jc w:val="center"/>
-            </w:pPr>
-            <w:r>
-              <w:t>4</w:t>
-            </w:r>
-          </w:p>
-        </w:tc>
-        <w:tc>
-          <w:tcPr>
-            <w:tcW w:w="4252" w:type="dxa"/>
-          </w:tcPr>
-          <w:p>
-            <w:pPr>
-              <w:jc w:val="center"/>
-            </w:pPr>
-            <w:r>
-              <w:t>350ms</w:t>
-            </w:r>
-          </w:p>
-        </w:tc>
-      </w:tr>
-      <w:tr>
-        <w:trPr>
-          <w:jc w:val="center"/>
-        </w:trPr>
-        <w:tc>
-          <w:tcPr>
-            <w:tcW w:w="4248" w:type="dxa"/>
-          </w:tcPr>
-          <w:p>
-            <w:pPr>
-              <w:jc w:val="center"/>
-            </w:pPr>
-            <w:r>
-              <w:t>5</w:t>
-            </w:r>
-          </w:p>
-        </w:tc>
-        <w:tc>
-          <w:tcPr>
-            <w:tcW w:w="4252" w:type="dxa"/>
-          </w:tcPr>
-          <w:p>
-            <w:pPr>
-              <w:jc w:val="center"/>
-            </w:pPr>
-            <w:r>
-              <w:t>300ms</w:t>
-            </w:r>
-          </w:p>
-        </w:tc>
-      </w:tr>
-      <w:tr>
-        <w:trPr>
-          <w:jc w:val="center"/>
-        </w:trPr>
-        <w:tc>
-          <w:tcPr>
-            <w:tcW w:w="4248" w:type="dxa"/>
-          </w:tcPr>
-          <w:p>
-            <w:pPr>
-              <w:jc w:val="center"/>
-            </w:pPr>
-            <w:r>
-              <w:t>6</w:t>
-            </w:r>
-          </w:p>
-        </w:tc>
-        <w:tc>
-          <w:tcPr>
-            <w:tcW w:w="4252" w:type="dxa"/>
-          </w:tcPr>
-          <w:p>
-            <w:pPr>
-              <w:jc w:val="center"/>
-            </w:pPr>
-            <w:r>
-              <w:t>250ms</w:t>
-            </w:r>
-          </w:p>
-        </w:tc>
-      </w:tr>
-      <w:tr>
-        <w:trPr>
-          <w:jc w:val="center"/>
-        </w:trPr>
-        <w:tc>
-          <w:tcPr>
-            <w:tcW w:w="4248" w:type="dxa"/>
-          </w:tcPr>
-          <w:p>
-            <w:pPr>
-              <w:jc w:val="center"/>
-            </w:pPr>
-            <w:r>
-              <w:t>7</w:t>
-            </w:r>
-          </w:p>
-        </w:tc>
-        <w:tc>
-          <w:tcPr>
-            <w:tcW w:w="4252" w:type="dxa"/>
-          </w:tcPr>
-          <w:p>
-            <w:pPr>
-              <w:jc w:val="center"/>
-            </w:pPr>
-            <w:r>
-              <w:t>200ms</w:t>
-            </w:r>
-          </w:p>
-        </w:tc>
-      </w:tr>
-      <w:tr>
-        <w:trPr>
-          <w:jc w:val="center"/>
-        </w:trPr>
-        <w:tc>
-          <w:tcPr>
-            <w:tcW w:w="4248" w:type="dxa"/>
-          </w:tcPr>
-          <w:p>
-            <w:pPr>
-              <w:jc w:val="center"/>
-            </w:pPr>
-            <w:r>
-              <w:t>8</w:t>
-            </w:r>
-          </w:p>
-        </w:tc>
-        <w:tc>
-          <w:tcPr>
-            <w:tcW w:w="4252" w:type="dxa"/>
-          </w:tcPr>
-          <w:p>
-            <w:pPr>
-              <w:jc w:val="center"/>
-            </w:pPr>
-            <w:r>
-              <w:t>150ms</w:t>
-            </w:r>
-          </w:p>
-        </w:tc>
-      </w:tr>
-      <w:tr>
-        <w:trPr>
-          <w:jc w:val="center"/>
-        </w:trPr>
-        <w:tc>
-          <w:tcPr>
-            <w:tcW w:w="4248" w:type="dxa"/>
-            <w:shd w:val="clear" w:color="auto" w:fill="C9C6EA" w:themeFill="accent1" w:themeFillTint="33"/>
-          </w:tcPr>
-          <w:p>
-            <w:pPr>
-              <w:jc w:val="center"/>
-            </w:pPr>
-            <w:r>
-              <w:t>9</w:t>
-            </w:r>
-          </w:p>
-        </w:tc>
-        <w:tc>
-          <w:tcPr>
-            <w:tcW w:w="4252" w:type="dxa"/>
-            <w:shd w:val="clear" w:color="auto" w:fill="C9C6EA" w:themeFill="accent1" w:themeFillTint="33"/>
-          </w:tcPr>
-          <w:p>
-            <w:pPr>
-              <w:jc w:val="center"/>
-            </w:pPr>
-            <w:r>
-              <w:t>100ms</w:t>
-            </w:r>
-          </w:p>
-        </w:tc>
-      </w:tr>
-      <w:tr>
-        <w:trPr>
-          <w:jc w:val="center"/>
-        </w:trPr>
-        <w:tc>
-          <w:tcPr>
-            <w:tcW w:w="4248" w:type="dxa"/>
-          </w:tcPr>
-          <w:p>
-            <w:pPr>
-              <w:jc w:val="center"/>
-            </w:pPr>
+            <w:tcW w:w="1620" w:type="dxa"/>
+          </w:tcPr>
+          <w:p>
             <w:r>
               <w:t>10</w:t>
             </w:r>
@@ -1139,267 +1964,72 @@
         </w:tc>
         <w:tc>
           <w:tcPr>
-            <w:tcW w:w="4252" w:type="dxa"/>
-          </w:tcPr>
-          <w:p>
-            <w:pPr>
-              <w:jc w:val="center"/>
-            </w:pPr>
-            <w:r>
-              <w:t>50ms</w:t>
+            <w:tcW w:w="1602" w:type="dxa"/>
+          </w:tcPr>
+          <w:p>
+            <w:r>
+              <w:t>50</w:t>
+            </w:r>
+            <w:r>
+              <w:t> </w:t>
+            </w:r>
+            <w:r>
+              <w:t>ms</w:t>
             </w:r>
           </w:p>
         </w:tc>
       </w:tr>
     </w:tbl>
+    <w:p/>
     <w:p>
       <w:pPr>
-        <w:jc w:val="center"/>
-        <w:rPr>
-          <w:b/>
-          <w:bCs/>
-        </w:rPr>
-      </w:pPr>
-      <w:r>
-        <w:rPr>
-          <w:b/>
-          <w:bCs/>
-        </w:rPr>
-        <w:t xml:space="preserve">Table </w:t>
-      </w:r>
-      <w:r>
-        <w:rPr>
-          <w:b/>
-          <w:bCs/>
-        </w:rPr>
-        <w:t>3</w:t>
-      </w:r>
-      <w:r>
-        <w:rPr>
-          <w:b/>
-          <w:bCs/>
-        </w:rPr>
-        <w:t xml:space="preserve">: </w:t>
-      </w:r>
-      <w:r>
-        <w:rPr>
-          <w:b/>
-          <w:bCs/>
-        </w:rPr>
-        <w:t xml:space="preserve">Rocket-Switch-Interface </w:t>
-      </w:r>
-      <w:r>
-        <w:rPr>
-          <w:b/>
-          <w:bCs/>
-        </w:rPr>
-        <w:t>reaction levels</w:t>
+        <w:pStyle w:val="ListParagraph"/>
+        <w:numPr>
+          <w:ilvl w:val="0"/>
+          <w:numId w:val="1"/>
+        </w:numPr>
+      </w:pPr>
+      <w:r>
+        <w:t xml:space="preserve">The number of LED blinks indicates the reaction </w:t>
+      </w:r>
+      <w:r>
+        <w:t>level ( Example: 5 Blinks indicates reaction level 5)</w:t>
       </w:r>
     </w:p>
     <w:p>
-      <w:r>
-        <w:lastRenderedPageBreak/>
+      <w:pPr>
+        <w:pStyle w:val="ListParagraph"/>
+        <w:numPr>
+          <w:ilvl w:val="0"/>
+          <w:numId w:val="1"/>
+        </w:numPr>
+      </w:pPr>
+      <w:r>
         <w:t xml:space="preserve">The </w:t>
       </w:r>
       <w:r>
-        <w:t xml:space="preserve">reaction level can be </w:t>
-      </w:r>
-      <w:r>
-        <w:t xml:space="preserve">changed </w:t>
-      </w:r>
-      <w:r>
-        <w:t>by the following actions in the settings mode:</w:t>
-      </w:r>
-    </w:p>
-    <w:tbl>
-      <w:tblPr>
-        <w:tblStyle w:val="TableGrid"/>
-        <w:tblW w:w="4248" w:type="dxa"/>
-        <w:jc w:val="center"/>
-        <w:tblLook w:val="04A0" w:firstRow="1" w:lastRow="0" w:firstColumn="1" w:lastColumn="0" w:noHBand="0" w:noVBand="1"/>
-      </w:tblPr>
-      <w:tblGrid>
-        <w:gridCol w:w="988"/>
-        <w:gridCol w:w="1984"/>
-        <w:gridCol w:w="1276"/>
-      </w:tblGrid>
-      <w:tr>
-        <w:trPr>
-          <w:jc w:val="center"/>
-        </w:trPr>
-        <w:tc>
-          <w:tcPr>
-            <w:tcW w:w="988" w:type="dxa"/>
-            <w:shd w:val="clear" w:color="auto" w:fill="C9C6EA" w:themeFill="text2" w:themeFillTint="33"/>
-          </w:tcPr>
-          <w:p>
-            <w:pPr>
-              <w:jc w:val="center"/>
-            </w:pPr>
-            <w:r>
-              <w:t>Switch</w:t>
-            </w:r>
-            <w:r>
-              <w:t xml:space="preserve"> Number</w:t>
-            </w:r>
-          </w:p>
-        </w:tc>
-        <w:tc>
-          <w:tcPr>
-            <w:tcW w:w="1984" w:type="dxa"/>
-            <w:shd w:val="clear" w:color="auto" w:fill="C9C6EA" w:themeFill="text2" w:themeFillTint="33"/>
-          </w:tcPr>
-          <w:p>
-            <w:pPr>
-              <w:jc w:val="center"/>
-            </w:pPr>
-            <w:r>
-              <w:t>Action</w:t>
-            </w:r>
-          </w:p>
-        </w:tc>
-        <w:tc>
-          <w:tcPr>
-            <w:tcW w:w="1276" w:type="dxa"/>
-            <w:shd w:val="clear" w:color="auto" w:fill="C9C6EA" w:themeFill="text2" w:themeFillTint="33"/>
-          </w:tcPr>
-          <w:p>
-            <w:pPr>
-              <w:jc w:val="center"/>
-            </w:pPr>
-            <w:r>
-              <w:t xml:space="preserve">LED </w:t>
-            </w:r>
-            <w:r>
-              <w:t>Color</w:t>
-            </w:r>
-          </w:p>
-        </w:tc>
-      </w:tr>
-      <w:tr>
-        <w:trPr>
-          <w:jc w:val="center"/>
-        </w:trPr>
-        <w:tc>
-          <w:tcPr>
-            <w:tcW w:w="988" w:type="dxa"/>
-          </w:tcPr>
-          <w:p>
-            <w:pPr>
-              <w:jc w:val="center"/>
-            </w:pPr>
-            <w:r>
-              <w:t>1</w:t>
-            </w:r>
-          </w:p>
-        </w:tc>
-        <w:tc>
-          <w:tcPr>
-            <w:tcW w:w="1984" w:type="dxa"/>
-          </w:tcPr>
-          <w:p>
-            <w:pPr>
-              <w:jc w:val="center"/>
-            </w:pPr>
-            <w:r>
-              <w:t>Decrease Reaction Level</w:t>
-            </w:r>
-          </w:p>
-        </w:tc>
-        <w:tc>
-          <w:tcPr>
-            <w:tcW w:w="1276" w:type="dxa"/>
-          </w:tcPr>
-          <w:p>
-            <w:pPr>
-              <w:jc w:val="center"/>
-            </w:pPr>
-            <w:r>
-              <w:t>Red</w:t>
-            </w:r>
-          </w:p>
-        </w:tc>
-      </w:tr>
-      <w:tr>
-        <w:trPr>
-          <w:jc w:val="center"/>
-        </w:trPr>
-        <w:tc>
-          <w:tcPr>
-            <w:tcW w:w="988" w:type="dxa"/>
-          </w:tcPr>
-          <w:p>
-            <w:pPr>
-              <w:jc w:val="center"/>
-            </w:pPr>
-            <w:r>
-              <w:t>2</w:t>
-            </w:r>
-          </w:p>
-        </w:tc>
-        <w:tc>
-          <w:tcPr>
-            <w:tcW w:w="1984" w:type="dxa"/>
-          </w:tcPr>
-          <w:p>
-            <w:pPr>
-              <w:jc w:val="center"/>
-            </w:pPr>
-            <w:r>
-              <w:t>Increase Reaction Level</w:t>
-            </w:r>
-          </w:p>
-        </w:tc>
-        <w:tc>
-          <w:tcPr>
-            <w:tcW w:w="1276" w:type="dxa"/>
-          </w:tcPr>
-          <w:p>
-            <w:pPr>
-              <w:jc w:val="center"/>
-            </w:pPr>
-            <w:r>
-              <w:t>Blue</w:t>
-            </w:r>
-          </w:p>
-        </w:tc>
-      </w:tr>
-    </w:tbl>
-    <w:p>
-      <w:pPr>
-        <w:jc w:val="center"/>
-        <w:rPr>
-          <w:b/>
-          <w:bCs/>
-        </w:rPr>
-      </w:pPr>
-      <w:r>
-        <w:rPr>
-          <w:b/>
-          <w:bCs/>
-        </w:rPr>
-        <w:t xml:space="preserve">Table </w:t>
-      </w:r>
-      <w:r>
-        <w:rPr>
-          <w:b/>
-          <w:bCs/>
-        </w:rPr>
-        <w:t>4</w:t>
-      </w:r>
-      <w:r>
-        <w:rPr>
-          <w:b/>
-          <w:bCs/>
-        </w:rPr>
-        <w:t xml:space="preserve">: Rocket-Switch-Interface </w:t>
-      </w:r>
-      <w:r>
-        <w:rPr>
-          <w:b/>
-          <w:bCs/>
-        </w:rPr>
-        <w:t xml:space="preserve">settings actions </w:t>
+        <w:t>LED blinks</w:t>
+      </w:r>
+      <w:r>
+        <w:t xml:space="preserve"> </w:t>
+      </w:r>
+      <w:r>
+        <w:t xml:space="preserve">six times in a yellow color when </w:t>
+      </w:r>
+      <w:r>
+        <w:t xml:space="preserve">the updated </w:t>
+      </w:r>
+      <w:r>
+        <w:t xml:space="preserve"> reaction level </w:t>
+      </w:r>
+      <w:r>
+        <w:t xml:space="preserve">reaches </w:t>
+      </w:r>
+      <w:r>
+        <w:t>minimum or maximum reaction level</w:t>
+      </w:r>
+      <w:r>
+        <w:t>.</w:t>
       </w:r>
     </w:p>
     <w:p/>
@@ -1415,97 +2045,80 @@
       <w:tblPr>
         <w:tblStyle w:val="TableGrid"/>
         <w:tblW w:w="0" w:type="auto"/>
-        <w:jc w:val="center"/>
         <w:tblLook w:val="04A0" w:firstRow="1" w:lastRow="0" w:firstColumn="1" w:lastColumn="0" w:noHBand="0" w:noVBand="1"/>
       </w:tblPr>
       <w:tblGrid>
-        <w:gridCol w:w="3116"/>
-        <w:gridCol w:w="3117"/>
+        <w:gridCol w:w="1918"/>
+        <w:gridCol w:w="1356"/>
       </w:tblGrid>
       <w:tr>
-        <w:trPr>
-          <w:jc w:val="center"/>
-        </w:trPr>
-        <w:tc>
-          <w:tcPr>
-            <w:tcW w:w="3116" w:type="dxa"/>
-            <w:shd w:val="clear" w:color="auto" w:fill="C9C6EA" w:themeFill="text2" w:themeFillTint="33"/>
-          </w:tcPr>
-          <w:p>
-            <w:pPr>
-              <w:jc w:val="center"/>
-            </w:pPr>
-            <w:r>
-              <w:t>Operating System</w:t>
-            </w:r>
-          </w:p>
-        </w:tc>
-        <w:tc>
-          <w:tcPr>
-            <w:tcW w:w="3117" w:type="dxa"/>
-            <w:shd w:val="clear" w:color="auto" w:fill="C9C6EA" w:themeFill="text2" w:themeFillTint="33"/>
-          </w:tcPr>
-          <w:p>
-            <w:pPr>
-              <w:jc w:val="center"/>
-            </w:pPr>
-            <w:r>
-              <w:t>Compatible</w:t>
+        <w:tc>
+          <w:tcPr>
+            <w:tcW w:w="3274" w:type="dxa"/>
+            <w:gridSpan w:val="2"/>
+            <w:shd w:val="clear" w:color="auto" w:fill="E7E6E6" w:themeFill="background2"/>
+          </w:tcPr>
+          <w:p>
+            <w:pPr>
+              <w:jc w:val="center"/>
+            </w:pPr>
+            <w:r>
+              <w:rPr>
+                <w:b/>
+                <w:bCs/>
+              </w:rPr>
+              <w:t>Compatibility</w:t>
             </w:r>
           </w:p>
         </w:tc>
       </w:tr>
       <w:tr>
-        <w:trPr>
-          <w:jc w:val="center"/>
-        </w:trPr>
-        <w:tc>
-          <w:tcPr>
-            <w:tcW w:w="3116" w:type="dxa"/>
-          </w:tcPr>
-          <w:p>
-            <w:pPr>
-              <w:jc w:val="center"/>
-            </w:pPr>
-            <w:r>
-              <w:t>Windows</w:t>
-            </w:r>
-          </w:p>
-        </w:tc>
-        <w:tc>
-          <w:tcPr>
-            <w:tcW w:w="3117" w:type="dxa"/>
-          </w:tcPr>
-          <w:p>
-            <w:pPr>
-              <w:jc w:val="center"/>
-            </w:pPr>
-            <w:r>
-              <w:t>Yes</w:t>
+        <w:tc>
+          <w:tcPr>
+            <w:tcW w:w="1918" w:type="dxa"/>
+            <w:shd w:val="clear" w:color="auto" w:fill="C9C6EA" w:themeFill="text2" w:themeFillTint="33"/>
+          </w:tcPr>
+          <w:p>
+            <w:pPr>
+              <w:jc w:val="center"/>
+            </w:pPr>
+            <w:r>
+              <w:t>Operating System</w:t>
+            </w:r>
+          </w:p>
+        </w:tc>
+        <w:tc>
+          <w:tcPr>
+            <w:tcW w:w="1356" w:type="dxa"/>
+            <w:shd w:val="clear" w:color="auto" w:fill="C9C6EA" w:themeFill="text2" w:themeFillTint="33"/>
+          </w:tcPr>
+          <w:p>
+            <w:pPr>
+              <w:jc w:val="center"/>
+            </w:pPr>
+            <w:r>
+              <w:t>Compatible</w:t>
             </w:r>
           </w:p>
         </w:tc>
       </w:tr>
       <w:tr>
-        <w:trPr>
-          <w:jc w:val="center"/>
-        </w:trPr>
-        <w:tc>
-          <w:tcPr>
-            <w:tcW w:w="3116" w:type="dxa"/>
-          </w:tcPr>
-          <w:p>
-            <w:pPr>
-              <w:jc w:val="center"/>
-            </w:pPr>
-            <w:r>
-              <w:t>Mac</w:t>
-            </w:r>
-          </w:p>
-        </w:tc>
-        <w:tc>
-          <w:tcPr>
-            <w:tcW w:w="3117" w:type="dxa"/>
+        <w:tc>
+          <w:tcPr>
+            <w:tcW w:w="1918" w:type="dxa"/>
+          </w:tcPr>
+          <w:p>
+            <w:pPr>
+              <w:jc w:val="center"/>
+            </w:pPr>
+            <w:r>
+              <w:t>Windows</w:t>
+            </w:r>
+          </w:p>
+        </w:tc>
+        <w:tc>
+          <w:tcPr>
+            <w:tcW w:w="1356" w:type="dxa"/>
           </w:tcPr>
           <w:p>
             <w:pPr>
@@ -1518,25 +2131,22 @@
         </w:tc>
       </w:tr>
       <w:tr>
-        <w:trPr>
-          <w:jc w:val="center"/>
-        </w:trPr>
-        <w:tc>
-          <w:tcPr>
-            <w:tcW w:w="3116" w:type="dxa"/>
-          </w:tcPr>
-          <w:p>
-            <w:pPr>
-              <w:jc w:val="center"/>
-            </w:pPr>
-            <w:r>
-              <w:t>Android</w:t>
-            </w:r>
-          </w:p>
-        </w:tc>
-        <w:tc>
-          <w:tcPr>
-            <w:tcW w:w="3117" w:type="dxa"/>
+        <w:tc>
+          <w:tcPr>
+            <w:tcW w:w="1918" w:type="dxa"/>
+          </w:tcPr>
+          <w:p>
+            <w:pPr>
+              <w:jc w:val="center"/>
+            </w:pPr>
+            <w:r>
+              <w:t>Mac</w:t>
+            </w:r>
+          </w:p>
+        </w:tc>
+        <w:tc>
+          <w:tcPr>
+            <w:tcW w:w="1356" w:type="dxa"/>
           </w:tcPr>
           <w:p>
             <w:pPr>
@@ -1549,12 +2159,37 @@
         </w:tc>
       </w:tr>
       <w:tr>
-        <w:trPr>
-          <w:jc w:val="center"/>
-        </w:trPr>
-        <w:tc>
-          <w:tcPr>
-            <w:tcW w:w="3116" w:type="dxa"/>
+        <w:tc>
+          <w:tcPr>
+            <w:tcW w:w="1918" w:type="dxa"/>
+          </w:tcPr>
+          <w:p>
+            <w:pPr>
+              <w:jc w:val="center"/>
+            </w:pPr>
+            <w:r>
+              <w:t>Android</w:t>
+            </w:r>
+          </w:p>
+        </w:tc>
+        <w:tc>
+          <w:tcPr>
+            <w:tcW w:w="1356" w:type="dxa"/>
+          </w:tcPr>
+          <w:p>
+            <w:pPr>
+              <w:jc w:val="center"/>
+            </w:pPr>
+            <w:r>
+              <w:t>Yes</w:t>
+            </w:r>
+          </w:p>
+        </w:tc>
+      </w:tr>
+      <w:tr>
+        <w:tc>
+          <w:tcPr>
+            <w:tcW w:w="1918" w:type="dxa"/>
           </w:tcPr>
           <w:p>
             <w:pPr>
@@ -1567,7 +2202,7 @@
         </w:tc>
         <w:tc>
           <w:tcPr>
-            <w:tcW w:w="3117" w:type="dxa"/>
+            <w:tcW w:w="1356" w:type="dxa"/>
           </w:tcPr>
           <w:p>
             <w:pPr>
@@ -1580,55 +2215,33 @@
         </w:tc>
       </w:tr>
     </w:tbl>
+    <w:p/>
     <w:p>
       <w:pPr>
-        <w:jc w:val="center"/>
-        <w:rPr>
-          <w:b/>
-          <w:bCs/>
-        </w:rPr>
-      </w:pPr>
-      <w:r>
-        <w:rPr>
-          <w:b/>
-          <w:bCs/>
-        </w:rPr>
-        <w:t xml:space="preserve">Table </w:t>
-      </w:r>
-      <w:r>
-        <w:rPr>
-          <w:b/>
-          <w:bCs/>
-        </w:rPr>
-        <w:t>5</w:t>
-      </w:r>
-      <w:r>
-        <w:rPr>
-          <w:b/>
-          <w:bCs/>
-        </w:rPr>
-        <w:t xml:space="preserve">: </w:t>
-      </w:r>
-      <w:r>
-        <w:rPr>
-          <w:b/>
-          <w:bCs/>
-        </w:rPr>
-        <w:t xml:space="preserve">Rocket-Switch-Interface </w:t>
-      </w:r>
-      <w:r>
-        <w:rPr>
-          <w:b/>
-          <w:bCs/>
-        </w:rPr>
-        <w:t>c</w:t>
-      </w:r>
-      <w:r>
-        <w:rPr>
-          <w:b/>
-          <w:bCs/>
-        </w:rPr>
-        <w:t>ompatibility</w:t>
+        <w:pStyle w:val="Heading2"/>
+      </w:pPr>
+      <w:r>
+        <w:t>Specifications</w:t>
+      </w:r>
+    </w:p>
+    <w:p>
+      <w:r>
+        <w:t xml:space="preserve">Dimensions: </w:t>
+      </w:r>
+      <w:r>
+        <w:t>51.1</w:t>
+      </w:r>
+      <w:r>
+        <w:t xml:space="preserve"> mm x 3</w:t>
+      </w:r>
+      <w:r>
+        <w:t>3</w:t>
+      </w:r>
+      <w:r>
+        <w:t>.5 mm</w:t>
+      </w:r>
+      <w:r>
+        <w:t xml:space="preserve"> x 14.5 mm</w:t>
       </w:r>
     </w:p>
     <w:p/>
@@ -1637,64 +2250,26 @@
         <w:pStyle w:val="Heading2"/>
       </w:pPr>
       <w:r>
-        <w:t>Specifications</w:t>
+        <w:t>Cleaning</w:t>
       </w:r>
     </w:p>
     <w:p>
       <w:r>
-        <w:t xml:space="preserve">Dimensions: </w:t>
-      </w:r>
-      <w:r>
-        <w:t>51.1</w:t>
-      </w:r>
-      <w:r>
-        <w:t xml:space="preserve"> mm x 3</w:t>
-      </w:r>
-      <w:r>
-        <w:t>3</w:t>
-      </w:r>
-      <w:r>
-        <w:t>.5 mm</w:t>
-      </w:r>
-      <w:r>
-        <w:t xml:space="preserve"> x 14.5 mm</w:t>
-      </w:r>
-    </w:p>
-    <w:p/>
-    <w:p>
-      <w:pPr>
-        <w:pStyle w:val="Heading2"/>
-      </w:pPr>
-      <w:r>
-        <w:t>Cleaning</w:t>
-      </w:r>
-    </w:p>
-    <w:p>
-      <w:r>
         <w:t xml:space="preserve">The </w:t>
       </w:r>
       <w:r>
         <w:t xml:space="preserve">Rocket-Switch-Interface </w:t>
       </w:r>
       <w:r>
-        <w:t xml:space="preserve">can be wiped down with sanitizing cleaners. </w:t>
-      </w:r>
-      <w:r>
-        <w:t>Please d</w:t>
-      </w:r>
-      <w:r>
-        <w:t xml:space="preserve">o not wash the </w:t>
-      </w:r>
-      <w:r>
-        <w:t xml:space="preserve">Rocket-Switch-Interface </w:t>
-      </w:r>
-      <w:r>
-        <w:t>in high heat as it may cause it to melt or could damage the electronics inside.</w:t>
+        <w:t xml:space="preserve">can be wiped down with </w:t>
+      </w:r>
+      <w:r>
+        <w:t>a damp cloth Do not submerge the device. Do not expose to high heat.</w:t>
       </w:r>
     </w:p>
     <w:sectPr>
-      <w:headerReference w:type="default" r:id="rId9"/>
-      <w:footerReference w:type="default" r:id="rId10"/>
+      <w:headerReference w:type="default" r:id="rId18"/>
+      <w:footerReference w:type="default" r:id="rId19"/>
       <w:pgSz w:w="12240" w:h="15840"/>
       <w:pgMar w:top="1440" w:right="1440" w:bottom="1440" w:left="1440" w:header="708" w:footer="708" w:gutter="0"/>
       <w:cols w:space="708"/>
@@ -1702,6 +2277,199 @@
     </w:sectPr>
   </w:body>
 </w:document>
+</file>
+
+<file path=word/comments.xml><?xml version="1.0" encoding="utf-8"?>
+<w:comments xmlns:wpc="http://schemas.microsoft.com/office/word/2010/wordprocessingCanvas" xmlns:cx="http://schemas.microsoft.com/office/drawing/2014/chartex" xmlns:cx1="http://schemas.microsoft.com/office/drawing/2015/9/8/chartex" xmlns:cx2="http://schemas.microsoft.com/office/drawing/2015/10/21/chartex" xmlns:cx3="http://schemas.microsoft.com/office/drawing/2016/5/9/chartex" xmlns:cx4="http://schemas.microsoft.com/office/drawing/2016/5/10/chartex" xmlns:cx5="http://schemas.microsoft.com/office/drawing/2016/5/11/chartex" xmlns:cx6="http://schemas.microsoft.com/office/drawing/2016/5/12/chartex" xmlns:cx7="http://schemas.microsoft.com/office/drawing/2016/5/13/chartex" xmlns:cx8="http://schemas.microsoft.com/office/drawing/2016/5/14/chartex" xmlns:mc="http://schemas.openxmlformats.org/markup-compatibility/2006" xmlns:aink="http://schemas.microsoft.com/office/drawing/2016/ink" xmlns:am3d="http://schemas.microsoft.com/office/drawing/2017/model3d" xmlns:o="urn:schemas-microsoft-com:office:office" xmlns:oel="http://schemas.microsoft.com/office/2019/extlst" xmlns:r="http://schemas.openxmlformats.org/officeDocument/2006/relationships" xmlns:m="http://schemas.openxmlformats.org/officeDocument/2006/math" xmlns:v="urn:schemas-microsoft-com:vml" xmlns:wp14="http://schemas.microsoft.com/office/word/2010/wordprocessingDrawing" xmlns:wp="http://schemas.openxmlformats.org/drawingml/2006/wordprocessingDrawing" xmlns:w10="urn:schemas-microsoft-com:office:word" xmlns:w="http://schemas.openxmlformats.org/wordprocessingml/2006/main" xmlns:w14="http://schemas.microsoft.com/office/word/2010/wordml" xmlns:w15="http://schemas.microsoft.com/office/word/2012/wordml" xmlns:w16cex="http://schemas.microsoft.com/office/word/2018/wordml/cex" xmlns:w16cid="http://schemas.microsoft.com/office/word/2016/wordml/cid" xmlns:w16="http://schemas.microsoft.com/office/word/2018/wordml" xmlns:w16sdtdh="http://schemas.microsoft.com/office/word/2020/wordml/sdtdatahash" xmlns:w16se="http://schemas.microsoft.com/office/word/2015/wordml/symex" xmlns:wpg="http://schemas.microsoft.com/office/word/2010/wordprocessingGroup" xmlns:wpi="http://schemas.microsoft.com/office/word/2010/wordprocessingInk" xmlns:wne="http://schemas.microsoft.com/office/word/2006/wordml" xmlns:wps="http://schemas.microsoft.com/office/word/2010/wordprocessingShape" mc:Ignorable="w14 w15 w16se w16cid w16 w16cex w16sdtdh wp14">
+  <w:comment w:id="0" w:author="Jake McIvor" w:date="2022-11-15T12:30:00Z" w:initials="JM">
+    <w:p>
+      <w:pPr>
+        <w:pStyle w:val="CommentText"/>
+      </w:pPr>
+      <w:r>
+        <w:rPr>
+          <w:rStyle w:val="CommentReference"/>
+        </w:rPr>
+        <w:annotationRef/>
+      </w:r>
+      <w:r>
+        <w:fldChar w:fldCharType="begin"/>
+      </w:r>
+      <w:r>
+        <w:instrText xml:space="preserve"> HYPERLINK "mailto:miladh@neilsquire.ca" </w:instrText>
+      </w:r>
+      <w:bookmarkStart w:id="2" w:name="_@_EE68F0F17B2146189F64D2CD65F631E7Z"/>
+      <w:r>
+        <w:fldChar w:fldCharType="separate"/>
+      </w:r>
+      <w:bookmarkEnd w:id="2"/>
+      <w:r>
+        <w:rPr>
+          <w:rStyle w:val="Mention"/>
+          <w:noProof/>
+        </w:rPr>
+        <w:t>@Milad Hajihassan</w:t>
+      </w:r>
+      <w:r>
+        <w:fldChar w:fldCharType="end"/>
+      </w:r>
+      <w:r>
+        <w:t xml:space="preserve"> Add setup instructions</w:t>
+      </w:r>
+    </w:p>
+  </w:comment>
+  <w:comment w:id="1" w:author="Jake McIvor" w:date="2022-11-15T12:30:00Z" w:initials="JM">
+    <w:p>
+      <w:pPr>
+        <w:pStyle w:val="CommentText"/>
+      </w:pPr>
+      <w:r>
+        <w:rPr>
+          <w:rStyle w:val="CommentReference"/>
+        </w:rPr>
+        <w:annotationRef/>
+      </w:r>
+      <w:r>
+        <w:t>(e.g. how to connect to device)</w:t>
+      </w:r>
+    </w:p>
+  </w:comment>
+  <w:comment w:id="3" w:author="Jake McIvor" w:date="2022-11-15T12:45:00Z" w:initials="JM">
+    <w:p>
+      <w:pPr>
+        <w:pStyle w:val="CommentText"/>
+      </w:pPr>
+      <w:r>
+        <w:rPr>
+          <w:rStyle w:val="CommentReference"/>
+        </w:rPr>
+        <w:annotationRef/>
+      </w:r>
+      <w:r>
+        <w:t>Does this cycle through the operating modes?</w:t>
+      </w:r>
+    </w:p>
+  </w:comment>
+  <w:comment w:id="4" w:author="Jake McIvor" w:date="2022-11-15T12:38:00Z" w:initials="JM">
+    <w:p>
+      <w:pPr>
+        <w:pStyle w:val="CommentText"/>
+      </w:pPr>
+      <w:r>
+        <w:rPr>
+          <w:rStyle w:val="CommentReference"/>
+        </w:rPr>
+        <w:annotationRef/>
+      </w:r>
+      <w:r>
+        <w:t>This is somewhat in between a full user guide and quick instructions. I'd recommend against table captions to make it easier to read. Also, Table captions generally go above the table. Figure captions go below.</w:t>
+      </w:r>
+    </w:p>
+  </w:comment>
+  <w:comment w:id="6" w:author="Jake McIvor" w:date="2022-11-15T12:52:00Z" w:initials="JM">
+    <w:p>
+      <w:pPr>
+        <w:pStyle w:val="CommentText"/>
+      </w:pPr>
+      <w:r>
+        <w:rPr>
+          <w:rStyle w:val="CommentReference"/>
+        </w:rPr>
+        <w:annotationRef/>
+      </w:r>
+      <w:r>
+        <w:t>Is a short press &lt;= reaction time? Is long press &gt;4 seconds?</w:t>
+      </w:r>
+    </w:p>
+  </w:comment>
+  <w:comment w:id="5" w:author="Milad Hajihassan" w:date="2022-11-15T15:31:00Z" w:initials="MH">
+    <w:p>
+      <w:pPr>
+        <w:pStyle w:val="CommentText"/>
+      </w:pPr>
+      <w:r>
+        <w:rPr>
+          <w:rStyle w:val="CommentReference"/>
+        </w:rPr>
+        <w:annotationRef/>
+      </w:r>
+      <w:r>
+        <w:t xml:space="preserve">Correct </w:t>
+      </w:r>
+    </w:p>
+  </w:comment>
+  <w:comment w:id="7" w:author="Jake McIvor" w:date="2022-11-15T12:43:00Z" w:initials="JM">
+    <w:p>
+      <w:pPr>
+        <w:pStyle w:val="CommentText"/>
+      </w:pPr>
+      <w:r>
+        <w:rPr>
+          <w:rStyle w:val="CommentReference"/>
+        </w:rPr>
+        <w:annotationRef/>
+      </w:r>
+      <w:r>
+        <w:t>Is there a reason why the colors are swapped when in setting mode?</w:t>
+      </w:r>
+    </w:p>
+  </w:comment>
+  <w:comment w:id="8" w:author="Milad Hajihassan" w:date="2022-11-15T15:25:00Z" w:initials="MH">
+    <w:p>
+      <w:pPr>
+        <w:pStyle w:val="CommentText"/>
+      </w:pPr>
+      <w:r>
+        <w:rPr>
+          <w:rStyle w:val="CommentReference"/>
+        </w:rPr>
+        <w:annotationRef/>
+      </w:r>
+      <w:r>
+        <w:t>It should be the same, I changed the order but didn't update the manual. Good catch</w:t>
+      </w:r>
+    </w:p>
+  </w:comment>
+</w:comments>
+</file>
+
+<file path=word/commentsExtended.xml><?xml version="1.0" encoding="utf-8"?>
+<w15:commentsEx xmlns:wpc="http://schemas.microsoft.com/office/word/2010/wordprocessingCanvas" xmlns:cx="http://schemas.microsoft.com/office/drawing/2014/chartex" xmlns:cx1="http://schemas.microsoft.com/office/drawing/2015/9/8/chartex" xmlns:cx2="http://schemas.microsoft.com/office/drawing/2015/10/21/chartex" xmlns:cx3="http://schemas.microsoft.com/office/drawing/2016/5/9/chartex" xmlns:cx4="http://schemas.microsoft.com/office/drawing/2016/5/10/chartex" xmlns:cx5="http://schemas.microsoft.com/office/drawing/2016/5/11/chartex" xmlns:cx6="http://schemas.microsoft.com/office/drawing/2016/5/12/chartex" xmlns:cx7="http://schemas.microsoft.com/office/drawing/2016/5/13/chartex" xmlns:cx8="http://schemas.microsoft.com/office/drawing/2016/5/14/chartex" xmlns:mc="http://schemas.openxmlformats.org/markup-compatibility/2006" xmlns:aink="http://schemas.microsoft.com/office/drawing/2016/ink" xmlns:am3d="http://schemas.microsoft.com/office/drawing/2017/model3d" xmlns:o="urn:schemas-microsoft-com:office:office" xmlns:oel="http://schemas.microsoft.com/office/2019/extlst" xmlns:r="http://schemas.openxmlformats.org/officeDocument/2006/relationships" xmlns:m="http://schemas.openxmlformats.org/officeDocument/2006/math" xmlns:v="urn:schemas-microsoft-com:vml" xmlns:wp14="http://schemas.microsoft.com/office/word/2010/wordprocessingDrawing" xmlns:wp="http://schemas.openxmlformats.org/drawingml/2006/wordprocessingDrawing" xmlns:w10="urn:schemas-microsoft-com:office:word" xmlns:w="http://schemas.openxmlformats.org/wordprocessingml/2006/main" xmlns:w14="http://schemas.microsoft.com/office/word/2010/wordml" xmlns:w15="http://schemas.microsoft.com/office/word/2012/wordml" xmlns:w16cex="http://schemas.microsoft.com/office/word/2018/wordml/cex" xmlns:w16cid="http://schemas.microsoft.com/office/word/2016/wordml/cid" xmlns:w16="http://schemas.microsoft.com/office/word/2018/wordml" xmlns:w16sdtdh="http://schemas.microsoft.com/office/word/2020/wordml/sdtdatahash" xmlns:w16se="http://schemas.microsoft.com/office/word/2015/wordml/symex" xmlns:wpg="http://schemas.microsoft.com/office/word/2010/wordprocessingGroup" xmlns:wpi="http://schemas.microsoft.com/office/word/2010/wordprocessingInk" xmlns:wne="http://schemas.microsoft.com/office/word/2006/wordml" xmlns:wps="http://schemas.microsoft.com/office/word/2010/wordprocessingShape" mc:Ignorable="w14 w15 w16se w16cid w16 w16cex w16sdtdh wp14">
+  <w15:commentEx w15:paraId="7EC9841D" w15:done="0"/>
+  <w15:commentEx w15:paraId="7A539467" w15:paraIdParent="7EC9841D" w15:done="0"/>
+  <w15:commentEx w15:paraId="45EA1DC8" w15:done="0"/>
+  <w15:commentEx w15:paraId="604D07C0" w15:done="0"/>
+  <w15:commentEx w15:paraId="4E7E4F20" w15:done="0"/>
+  <w15:commentEx w15:paraId="4A7E035B" w15:paraIdParent="4E7E4F20" w15:done="0"/>
+  <w15:commentEx w15:paraId="6C9C32D1" w15:done="0"/>
+  <w15:commentEx w15:paraId="3A67A281" w15:paraIdParent="6C9C32D1" w15:done="0"/>
+</w15:commentsEx>
+</file>
+
+<file path=word/commentsExtensible.xml><?xml version="1.0" encoding="utf-8"?>
+<w16cex:commentsExtensible xmlns:wpc="http://schemas.microsoft.com/office/word/2010/wordprocessingCanvas" xmlns:cx="http://schemas.microsoft.com/office/drawing/2014/chartex" xmlns:cx1="http://schemas.microsoft.com/office/drawing/2015/9/8/chartex" xmlns:cx2="http://schemas.microsoft.com/office/drawing/2015/10/21/chartex" xmlns:cx3="http://schemas.microsoft.com/office/drawing/2016/5/9/chartex" xmlns:cx4="http://schemas.microsoft.com/office/drawing/2016/5/10/chartex" xmlns:cx5="http://schemas.microsoft.com/office/drawing/2016/5/11/chartex" xmlns:cx6="http://schemas.microsoft.com/office/drawing/2016/5/12/chartex" xmlns:cx7="http://schemas.microsoft.com/office/drawing/2016/5/13/chartex" xmlns:cx8="http://schemas.microsoft.com/office/drawing/2016/5/14/chartex" xmlns:mc="http://schemas.openxmlformats.org/markup-compatibility/2006" xmlns:aink="http://schemas.microsoft.com/office/drawing/2016/ink" xmlns:am3d="http://schemas.microsoft.com/office/drawing/2017/model3d" xmlns:o="urn:schemas-microsoft-com:office:office" xmlns:oel="http://schemas.microsoft.com/office/2019/extlst" xmlns:r="http://schemas.openxmlformats.org/officeDocument/2006/relationships" xmlns:m="http://schemas.openxmlformats.org/officeDocument/2006/math" xmlns:v="urn:schemas-microsoft-com:vml" xmlns:wp14="http://schemas.microsoft.com/office/word/2010/wordprocessingDrawing" xmlns:wp="http://schemas.openxmlformats.org/drawingml/2006/wordprocessingDrawing" xmlns:w10="urn:schemas-microsoft-com:office:word" xmlns:w="http://schemas.openxmlformats.org/wordprocessingml/2006/main" xmlns:w14="http://schemas.microsoft.com/office/word/2010/wordml" xmlns:w15="http://schemas.microsoft.com/office/word/2012/wordml" xmlns:w16cex="http://schemas.microsoft.com/office/word/2018/wordml/cex" xmlns:w16cid="http://schemas.microsoft.com/office/word/2016/wordml/cid" xmlns:w16="http://schemas.microsoft.com/office/word/2018/wordml" xmlns:w16sdtdh="http://schemas.microsoft.com/office/word/2020/wordml/sdtdatahash" xmlns:w16se="http://schemas.microsoft.com/office/word/2015/wordml/symex" xmlns:wpg="http://schemas.microsoft.com/office/word/2010/wordprocessingGroup" xmlns:wpi="http://schemas.microsoft.com/office/word/2010/wordprocessingInk" xmlns:wne="http://schemas.microsoft.com/office/word/2006/wordml" xmlns:wps="http://schemas.microsoft.com/office/word/2010/wordprocessingShape" mc:Ignorable="w14 w15 w16se w16cid w16 w16cex w16sdtdh wp14">
+  <w16cex:commentExtensible w16cex:durableId="271E04D7" w16cex:dateUtc="2022-11-15T19:30:00Z"/>
+  <w16cex:commentExtensible w16cex:durableId="271E04E2" w16cex:dateUtc="2022-11-15T19:30:00Z"/>
+  <w16cex:commentExtensible w16cex:durableId="271E0857" w16cex:dateUtc="2022-11-15T19:45:00Z"/>
+  <w16cex:commentExtensible w16cex:durableId="271E06A9" w16cex:dateUtc="2022-11-15T19:38:00Z"/>
+  <w16cex:commentExtensible w16cex:durableId="271E0A1E" w16cex:dateUtc="2022-11-15T19:52:00Z"/>
+  <w16cex:commentExtensible w16cex:durableId="271E2F69" w16cex:dateUtc="2022-11-15T23:31:00Z"/>
+  <w16cex:commentExtensible w16cex:durableId="271E080D" w16cex:dateUtc="2022-11-15T19:43:00Z"/>
+  <w16cex:commentExtensible w16cex:durableId="271E2DF0" w16cex:dateUtc="2022-11-15T23:25:00Z"/>
+</w16cex:commentsExtensible>
+</file>
+
+<file path=word/commentsIds.xml><?xml version="1.0" encoding="utf-8"?>
+<w16cid:commentsIds xmlns:wpc="http://schemas.microsoft.com/office/word/2010/wordprocessingCanvas" xmlns:cx="http://schemas.microsoft.com/office/drawing/2014/chartex" xmlns:cx1="http://schemas.microsoft.com/office/drawing/2015/9/8/chartex" xmlns:cx2="http://schemas.microsoft.com/office/drawing/2015/10/21/chartex" xmlns:cx3="http://schemas.microsoft.com/office/drawing/2016/5/9/chartex" xmlns:cx4="http://schemas.microsoft.com/office/drawing/2016/5/10/chartex" xmlns:cx5="http://schemas.microsoft.com/office/drawing/2016/5/11/chartex" xmlns:cx6="http://schemas.microsoft.com/office/drawing/2016/5/12/chartex" xmlns:cx7="http://schemas.microsoft.com/office/drawing/2016/5/13/chartex" xmlns:cx8="http://schemas.microsoft.com/office/drawing/2016/5/14/chartex" xmlns:mc="http://schemas.openxmlformats.org/markup-compatibility/2006" xmlns:aink="http://schemas.microsoft.com/office/drawing/2016/ink" xmlns:am3d="http://schemas.microsoft.com/office/drawing/2017/model3d" xmlns:o="urn:schemas-microsoft-com:office:office" xmlns:oel="http://schemas.microsoft.com/office/2019/extlst" xmlns:r="http://schemas.openxmlformats.org/officeDocument/2006/relationships" xmlns:m="http://schemas.openxmlformats.org/officeDocument/2006/math" xmlns:v="urn:schemas-microsoft-com:vml" xmlns:wp14="http://schemas.microsoft.com/office/word/2010/wordprocessingDrawing" xmlns:wp="http://schemas.openxmlformats.org/drawingml/2006/wordprocessingDrawing" xmlns:w10="urn:schemas-microsoft-com:office:word" xmlns:w="http://schemas.openxmlformats.org/wordprocessingml/2006/main" xmlns:w14="http://schemas.microsoft.com/office/word/2010/wordml" xmlns:w15="http://schemas.microsoft.com/office/word/2012/wordml" xmlns:w16cex="http://schemas.microsoft.com/office/word/2018/wordml/cex" xmlns:w16cid="http://schemas.microsoft.com/office/word/2016/wordml/cid" xmlns:w16="http://schemas.microsoft.com/office/word/2018/wordml" xmlns:w16sdtdh="http://schemas.microsoft.com/office/word/2020/wordml/sdtdatahash" xmlns:w16se="http://schemas.microsoft.com/office/word/2015/wordml/symex" xmlns:wpg="http://schemas.microsoft.com/office/word/2010/wordprocessingGroup" xmlns:wpi="http://schemas.microsoft.com/office/word/2010/wordprocessingInk" xmlns:wne="http://schemas.microsoft.com/office/word/2006/wordml" xmlns:wps="http://schemas.microsoft.com/office/word/2010/wordprocessingShape" mc:Ignorable="w14 w15 w16se w16cid w16 w16cex w16sdtdh wp14">
+  <w16cid:commentId w16cid:paraId="7EC9841D" w16cid:durableId="271E04D7"/>
+  <w16cid:commentId w16cid:paraId="7A539467" w16cid:durableId="271E04E2"/>
+  <w16cid:commentId w16cid:paraId="45EA1DC8" w16cid:durableId="271E0857"/>
+  <w16cid:commentId w16cid:paraId="604D07C0" w16cid:durableId="271E06A9"/>
+  <w16cid:commentId w16cid:paraId="4E7E4F20" w16cid:durableId="271E0A1E"/>
+  <w16cid:commentId w16cid:paraId="4A7E035B" w16cid:durableId="271E2F69"/>
+  <w16cid:commentId w16cid:paraId="6C9C32D1" w16cid:durableId="271E080D"/>
+  <w16cid:commentId w16cid:paraId="3A67A281" w16cid:durableId="271E2DF0"/>
+</w16cid:commentsIds>
 </file>
 
 <file path=word/endnotes.xml><?xml version="1.0" encoding="utf-8"?>
@@ -2355,6 +3123,322 @@
     </w:pPr>
   </w:p>
 </w:hdr>
+</file>
+
+<file path=word/numbering.xml><?xml version="1.0" encoding="utf-8"?>
+<w:numbering xmlns:wpc="http://schemas.microsoft.com/office/word/2010/wordprocessingCanvas" xmlns:cx="http://schemas.microsoft.com/office/drawing/2014/chartex" xmlns:cx1="http://schemas.microsoft.com/office/drawing/2015/9/8/chartex" xmlns:cx2="http://schemas.microsoft.com/office/drawing/2015/10/21/chartex" xmlns:cx3="http://schemas.microsoft.com/office/drawing/2016/5/9/chartex" xmlns:cx4="http://schemas.microsoft.com/office/drawing/2016/5/10/chartex" xmlns:cx5="http://schemas.microsoft.com/office/drawing/2016/5/11/chartex" xmlns:cx6="http://schemas.microsoft.com/office/drawing/2016/5/12/chartex" xmlns:cx7="http://schemas.microsoft.com/office/drawing/2016/5/13/chartex" xmlns:cx8="http://schemas.microsoft.com/office/drawing/2016/5/14/chartex" xmlns:mc="http://schemas.openxmlformats.org/markup-compatibility/2006" xmlns:aink="http://schemas.microsoft.com/office/drawing/2016/ink" xmlns:am3d="http://schemas.microsoft.com/office/drawing/2017/model3d" xmlns:o="urn:schemas-microsoft-com:office:office" xmlns:oel="http://schemas.microsoft.com/office/2019/extlst" xmlns:r="http://schemas.openxmlformats.org/officeDocument/2006/relationships" xmlns:m="http://schemas.openxmlformats.org/officeDocument/2006/math" xmlns:v="urn:schemas-microsoft-com:vml" xmlns:wp14="http://schemas.microsoft.com/office/word/2010/wordprocessingDrawing" xmlns:wp="http://schemas.openxmlformats.org/drawingml/2006/wordprocessingDrawing" xmlns:w10="urn:schemas-microsoft-com:office:word" xmlns:w="http://schemas.openxmlformats.org/wordprocessingml/2006/main" xmlns:w14="http://schemas.microsoft.com/office/word/2010/wordml" xmlns:w15="http://schemas.microsoft.com/office/word/2012/wordml" xmlns:w16cex="http://schemas.microsoft.com/office/word/2018/wordml/cex" xmlns:w16cid="http://schemas.microsoft.com/office/word/2016/wordml/cid" xmlns:w16="http://schemas.microsoft.com/office/word/2018/wordml" xmlns:w16sdtdh="http://schemas.microsoft.com/office/word/2020/wordml/sdtdatahash" xmlns:w16se="http://schemas.microsoft.com/office/word/2015/wordml/symex" xmlns:wpg="http://schemas.microsoft.com/office/word/2010/wordprocessingGroup" xmlns:wpi="http://schemas.microsoft.com/office/word/2010/wordprocessingInk" xmlns:wne="http://schemas.microsoft.com/office/word/2006/wordml" xmlns:wps="http://schemas.microsoft.com/office/word/2010/wordprocessingShape" mc:Ignorable="w14 w15 w16se w16cid w16 w16cex w16sdtdh wp14">
+  <w:abstractNum w:abstractNumId="0" w15:restartNumberingAfterBreak="0">
+    <w:nsid w:val="08636274"/>
+    <w:multiLevelType w:val="hybridMultilevel"/>
+    <w:tmpl w:val="863C1260"/>
+    <w:lvl w:ilvl="0" w:tplc="10090001">
+      <w:start w:val="1"/>
+      <w:numFmt w:val="bullet"/>
+      <w:lvlText w:val=""/>
+      <w:lvlJc w:val="left"/>
+      <w:pPr>
+        <w:ind w:left="720" w:hanging="360"/>
+      </w:pPr>
+      <w:rPr>
+        <w:rFonts w:ascii="Symbol" w:hAnsi="Symbol" w:hint="default"/>
+      </w:rPr>
+    </w:lvl>
+    <w:lvl w:ilvl="1" w:tplc="10090003" w:tentative="1">
+      <w:start w:val="1"/>
+      <w:numFmt w:val="bullet"/>
+      <w:lvlText w:val="o"/>
+      <w:lvlJc w:val="left"/>
+      <w:pPr>
+        <w:ind w:left="1440" w:hanging="360"/>
+      </w:pPr>
+      <w:rPr>
+        <w:rFonts w:ascii="Courier New" w:hAnsi="Courier New" w:cs="Courier New" w:hint="default"/>
+      </w:rPr>
+    </w:lvl>
+    <w:lvl w:ilvl="2" w:tplc="10090005" w:tentative="1">
+      <w:start w:val="1"/>
+      <w:numFmt w:val="bullet"/>
+      <w:lvlText w:val=""/>
+      <w:lvlJc w:val="left"/>
+      <w:pPr>
+        <w:ind w:left="2160" w:hanging="360"/>
+      </w:pPr>
+      <w:rPr>
+        <w:rFonts w:ascii="Wingdings" w:hAnsi="Wingdings" w:hint="default"/>
+      </w:rPr>
+    </w:lvl>
+    <w:lvl w:ilvl="3" w:tplc="10090001" w:tentative="1">
+      <w:start w:val="1"/>
+      <w:numFmt w:val="bullet"/>
+      <w:lvlText w:val=""/>
+      <w:lvlJc w:val="left"/>
+      <w:pPr>
+        <w:ind w:left="2880" w:hanging="360"/>
+      </w:pPr>
+      <w:rPr>
+        <w:rFonts w:ascii="Symbol" w:hAnsi="Symbol" w:hint="default"/>
+      </w:rPr>
+    </w:lvl>
+    <w:lvl w:ilvl="4" w:tplc="10090003" w:tentative="1">
+      <w:start w:val="1"/>
+      <w:numFmt w:val="bullet"/>
+      <w:lvlText w:val="o"/>
+      <w:lvlJc w:val="left"/>
+      <w:pPr>
+        <w:ind w:left="3600" w:hanging="360"/>
+      </w:pPr>
+      <w:rPr>
+        <w:rFonts w:ascii="Courier New" w:hAnsi="Courier New" w:cs="Courier New" w:hint="default"/>
+      </w:rPr>
+    </w:lvl>
+    <w:lvl w:ilvl="5" w:tplc="10090005" w:tentative="1">
+      <w:start w:val="1"/>
+      <w:numFmt w:val="bullet"/>
+      <w:lvlText w:val=""/>
+      <w:lvlJc w:val="left"/>
+      <w:pPr>
+        <w:ind w:left="4320" w:hanging="360"/>
+      </w:pPr>
+      <w:rPr>
+        <w:rFonts w:ascii="Wingdings" w:hAnsi="Wingdings" w:hint="default"/>
+      </w:rPr>
+    </w:lvl>
+    <w:lvl w:ilvl="6" w:tplc="10090001" w:tentative="1">
+      <w:start w:val="1"/>
+      <w:numFmt w:val="bullet"/>
+      <w:lvlText w:val=""/>
+      <w:lvlJc w:val="left"/>
+      <w:pPr>
+        <w:ind w:left="5040" w:hanging="360"/>
+      </w:pPr>
+      <w:rPr>
+        <w:rFonts w:ascii="Symbol" w:hAnsi="Symbol" w:hint="default"/>
+      </w:rPr>
+    </w:lvl>
+    <w:lvl w:ilvl="7" w:tplc="10090003" w:tentative="1">
+      <w:start w:val="1"/>
+      <w:numFmt w:val="bullet"/>
+      <w:lvlText w:val="o"/>
+      <w:lvlJc w:val="left"/>
+      <w:pPr>
+        <w:ind w:left="5760" w:hanging="360"/>
+      </w:pPr>
+      <w:rPr>
+        <w:rFonts w:ascii="Courier New" w:hAnsi="Courier New" w:cs="Courier New" w:hint="default"/>
+      </w:rPr>
+    </w:lvl>
+    <w:lvl w:ilvl="8" w:tplc="10090005" w:tentative="1">
+      <w:start w:val="1"/>
+      <w:numFmt w:val="bullet"/>
+      <w:lvlText w:val=""/>
+      <w:lvlJc w:val="left"/>
+      <w:pPr>
+        <w:ind w:left="6480" w:hanging="360"/>
+      </w:pPr>
+      <w:rPr>
+        <w:rFonts w:ascii="Wingdings" w:hAnsi="Wingdings" w:hint="default"/>
+      </w:rPr>
+    </w:lvl>
+  </w:abstractNum>
+  <w:abstractNum w:abstractNumId="1" w15:restartNumberingAfterBreak="0">
+    <w:nsid w:val="17D32A59"/>
+    <w:multiLevelType w:val="hybridMultilevel"/>
+    <w:tmpl w:val="BB122200"/>
+    <w:lvl w:ilvl="0" w:tplc="1009000F">
+      <w:start w:val="1"/>
+      <w:numFmt w:val="decimal"/>
+      <w:lvlText w:val="%1."/>
+      <w:lvlJc w:val="left"/>
+      <w:pPr>
+        <w:ind w:left="720" w:hanging="360"/>
+      </w:pPr>
+      <w:rPr>
+        <w:rFonts w:hint="default"/>
+      </w:rPr>
+    </w:lvl>
+    <w:lvl w:ilvl="1" w:tplc="10090019" w:tentative="1">
+      <w:start w:val="1"/>
+      <w:numFmt w:val="lowerLetter"/>
+      <w:lvlText w:val="%2."/>
+      <w:lvlJc w:val="left"/>
+      <w:pPr>
+        <w:ind w:left="1440" w:hanging="360"/>
+      </w:pPr>
+    </w:lvl>
+    <w:lvl w:ilvl="2" w:tplc="1009001B" w:tentative="1">
+      <w:start w:val="1"/>
+      <w:numFmt w:val="lowerRoman"/>
+      <w:lvlText w:val="%3."/>
+      <w:lvlJc w:val="right"/>
+      <w:pPr>
+        <w:ind w:left="2160" w:hanging="180"/>
+      </w:pPr>
+    </w:lvl>
+    <w:lvl w:ilvl="3" w:tplc="1009000F" w:tentative="1">
+      <w:start w:val="1"/>
+      <w:numFmt w:val="decimal"/>
+      <w:lvlText w:val="%4."/>
+      <w:lvlJc w:val="left"/>
+      <w:pPr>
+        <w:ind w:left="2880" w:hanging="360"/>
+      </w:pPr>
+    </w:lvl>
+    <w:lvl w:ilvl="4" w:tplc="10090019" w:tentative="1">
+      <w:start w:val="1"/>
+      <w:numFmt w:val="lowerLetter"/>
+      <w:lvlText w:val="%5."/>
+      <w:lvlJc w:val="left"/>
+      <w:pPr>
+        <w:ind w:left="3600" w:hanging="360"/>
+      </w:pPr>
+    </w:lvl>
+    <w:lvl w:ilvl="5" w:tplc="1009001B" w:tentative="1">
+      <w:start w:val="1"/>
+      <w:numFmt w:val="lowerRoman"/>
+      <w:lvlText w:val="%6."/>
+      <w:lvlJc w:val="right"/>
+      <w:pPr>
+        <w:ind w:left="4320" w:hanging="180"/>
+      </w:pPr>
+    </w:lvl>
+    <w:lvl w:ilvl="6" w:tplc="1009000F" w:tentative="1">
+      <w:start w:val="1"/>
+      <w:numFmt w:val="decimal"/>
+      <w:lvlText w:val="%7."/>
+      <w:lvlJc w:val="left"/>
+      <w:pPr>
+        <w:ind w:left="5040" w:hanging="360"/>
+      </w:pPr>
+    </w:lvl>
+    <w:lvl w:ilvl="7" w:tplc="10090019" w:tentative="1">
+      <w:start w:val="1"/>
+      <w:numFmt w:val="lowerLetter"/>
+      <w:lvlText w:val="%8."/>
+      <w:lvlJc w:val="left"/>
+      <w:pPr>
+        <w:ind w:left="5760" w:hanging="360"/>
+      </w:pPr>
+    </w:lvl>
+    <w:lvl w:ilvl="8" w:tplc="1009001B" w:tentative="1">
+      <w:start w:val="1"/>
+      <w:numFmt w:val="lowerRoman"/>
+      <w:lvlText w:val="%9."/>
+      <w:lvlJc w:val="right"/>
+      <w:pPr>
+        <w:ind w:left="6480" w:hanging="180"/>
+      </w:pPr>
+    </w:lvl>
+  </w:abstractNum>
+  <w:abstractNum w:abstractNumId="2" w15:restartNumberingAfterBreak="0">
+    <w:nsid w:val="33C55B9F"/>
+    <w:multiLevelType w:val="hybridMultilevel"/>
+    <w:tmpl w:val="54B64760"/>
+    <w:lvl w:ilvl="0" w:tplc="FFFFFFFF">
+      <w:start w:val="1"/>
+      <w:numFmt w:val="decimal"/>
+      <w:lvlText w:val="%1."/>
+      <w:lvlJc w:val="left"/>
+      <w:pPr>
+        <w:ind w:left="720" w:hanging="360"/>
+      </w:pPr>
+      <w:rPr>
+        <w:rFonts w:hint="default"/>
+      </w:rPr>
+    </w:lvl>
+    <w:lvl w:ilvl="1" w:tplc="FFFFFFFF" w:tentative="1">
+      <w:start w:val="1"/>
+      <w:numFmt w:val="lowerLetter"/>
+      <w:lvlText w:val="%2."/>
+      <w:lvlJc w:val="left"/>
+      <w:pPr>
+        <w:ind w:left="1440" w:hanging="360"/>
+      </w:pPr>
+    </w:lvl>
+    <w:lvl w:ilvl="2" w:tplc="FFFFFFFF" w:tentative="1">
+      <w:start w:val="1"/>
+      <w:numFmt w:val="lowerRoman"/>
+      <w:lvlText w:val="%3."/>
+      <w:lvlJc w:val="right"/>
+      <w:pPr>
+        <w:ind w:left="2160" w:hanging="180"/>
+      </w:pPr>
+    </w:lvl>
+    <w:lvl w:ilvl="3" w:tplc="FFFFFFFF" w:tentative="1">
+      <w:start w:val="1"/>
+      <w:numFmt w:val="decimal"/>
+      <w:lvlText w:val="%4."/>
+      <w:lvlJc w:val="left"/>
+      <w:pPr>
+        <w:ind w:left="2880" w:hanging="360"/>
+      </w:pPr>
+    </w:lvl>
+    <w:lvl w:ilvl="4" w:tplc="FFFFFFFF" w:tentative="1">
+      <w:start w:val="1"/>
+      <w:numFmt w:val="lowerLetter"/>
+      <w:lvlText w:val="%5."/>
+      <w:lvlJc w:val="left"/>
+      <w:pPr>
+        <w:ind w:left="3600" w:hanging="360"/>
+      </w:pPr>
+    </w:lvl>
+    <w:lvl w:ilvl="5" w:tplc="FFFFFFFF" w:tentative="1">
+      <w:start w:val="1"/>
+      <w:numFmt w:val="lowerRoman"/>
+      <w:lvlText w:val="%6."/>
+      <w:lvlJc w:val="right"/>
+      <w:pPr>
+        <w:ind w:left="4320" w:hanging="180"/>
+      </w:pPr>
+    </w:lvl>
+    <w:lvl w:ilvl="6" w:tplc="FFFFFFFF" w:tentative="1">
+      <w:start w:val="1"/>
+      <w:numFmt w:val="decimal"/>
+      <w:lvlText w:val="%7."/>
+      <w:lvlJc w:val="left"/>
+      <w:pPr>
+        <w:ind w:left="5040" w:hanging="360"/>
+      </w:pPr>
+    </w:lvl>
+    <w:lvl w:ilvl="7" w:tplc="FFFFFFFF" w:tentative="1">
+      <w:start w:val="1"/>
+      <w:numFmt w:val="lowerLetter"/>
+      <w:lvlText w:val="%8."/>
+      <w:lvlJc w:val="left"/>
+      <w:pPr>
+        <w:ind w:left="5760" w:hanging="360"/>
+      </w:pPr>
+    </w:lvl>
+    <w:lvl w:ilvl="8" w:tplc="FFFFFFFF" w:tentative="1">
+      <w:start w:val="1"/>
+      <w:numFmt w:val="lowerRoman"/>
+      <w:lvlText w:val="%9."/>
+      <w:lvlJc w:val="right"/>
+      <w:pPr>
+        <w:ind w:left="6480" w:hanging="180"/>
+      </w:pPr>
+    </w:lvl>
+  </w:abstractNum>
+  <w:num w:numId="1" w16cid:durableId="1771773524">
+    <w:abstractNumId w:val="1"/>
+  </w:num>
+  <w:num w:numId="2" w16cid:durableId="1808234186">
+    <w:abstractNumId w:val="0"/>
+  </w:num>
+  <w:num w:numId="3" w16cid:durableId="426318349">
+    <w:abstractNumId w:val="2"/>
+  </w:num>
+</w:numbering>
+</file>
+
+<file path=word/people.xml><?xml version="1.0" encoding="utf-8"?>
+<w15:people xmlns:wpc="http://schemas.microsoft.com/office/word/2010/wordprocessingCanvas" xmlns:cx="http://schemas.microsoft.com/office/drawing/2014/chartex" xmlns:cx1="http://schemas.microsoft.com/office/drawing/2015/9/8/chartex" xmlns:cx2="http://schemas.microsoft.com/office/drawing/2015/10/21/chartex" xmlns:cx3="http://schemas.microsoft.com/office/drawing/2016/5/9/chartex" xmlns:cx4="http://schemas.microsoft.com/office/drawing/2016/5/10/chartex" xmlns:cx5="http://schemas.microsoft.com/office/drawing/2016/5/11/chartex" xmlns:cx6="http://schemas.microsoft.com/office/drawing/2016/5/12/chartex" xmlns:cx7="http://schemas.microsoft.com/office/drawing/2016/5/13/chartex" xmlns:cx8="http://schemas.microsoft.com/office/drawing/2016/5/14/chartex" xmlns:mc="http://schemas.openxmlformats.org/markup-compatibility/2006" xmlns:aink="http://schemas.microsoft.com/office/drawing/2016/ink" xmlns:am3d="http://schemas.microsoft.com/office/drawing/2017/model3d" xmlns:o="urn:schemas-microsoft-com:office:office" xmlns:oel="http://schemas.microsoft.com/office/2019/extlst" xmlns:r="http://schemas.openxmlformats.org/officeDocument/2006/relationships" xmlns:m="http://schemas.openxmlformats.org/officeDocument/2006/math" xmlns:v="urn:schemas-microsoft-com:vml" xmlns:wp14="http://schemas.microsoft.com/office/word/2010/wordprocessingDrawing" xmlns:wp="http://schemas.openxmlformats.org/drawingml/2006/wordprocessingDrawing" xmlns:w10="urn:schemas-microsoft-com:office:word" xmlns:w="http://schemas.openxmlformats.org/wordprocessingml/2006/main" xmlns:w14="http://schemas.microsoft.com/office/word/2010/wordml" xmlns:w15="http://schemas.microsoft.com/office/word/2012/wordml" xmlns:w16cex="http://schemas.microsoft.com/office/word/2018/wordml/cex" xmlns:w16cid="http://schemas.microsoft.com/office/word/2016/wordml/cid" xmlns:w16="http://schemas.microsoft.com/office/word/2018/wordml" xmlns:w16sdtdh="http://schemas.microsoft.com/office/word/2020/wordml/sdtdatahash" xmlns:w16se="http://schemas.microsoft.com/office/word/2015/wordml/symex" xmlns:wpg="http://schemas.microsoft.com/office/word/2010/wordprocessingGroup" xmlns:wpi="http://schemas.microsoft.com/office/word/2010/wordprocessingInk" xmlns:wne="http://schemas.microsoft.com/office/word/2006/wordml" xmlns:wps="http://schemas.microsoft.com/office/word/2010/wordprocessingShape" mc:Ignorable="w14 w15 w16se w16cid w16 w16cex w16sdtdh wp14">
+  <w15:person w15:author="Jake McIvor">
+    <w15:presenceInfo w15:providerId="None" w15:userId="Jake McIvor"/>
+  </w15:person>
+  <w15:person w15:author="Milad Hajihassan">
+    <w15:presenceInfo w15:providerId="None" w15:userId="Milad Hajihassan"/>
+  </w15:person>
+</w15:people>
 </file>
 
 <file path=word/styles.xml><?xml version="1.0" encoding="utf-8"?>
@@ -3462,6 +4546,94 @@
       <w:outlineLvl w:val="9"/>
     </w:pPr>
   </w:style>
+  <w:style w:type="character" w:styleId="CommentReference">
+    <w:name w:val="annotation reference"/>
+    <w:basedOn w:val="DefaultParagraphFont"/>
+    <w:uiPriority w:val="99"/>
+    <w:semiHidden/>
+    <w:unhideWhenUsed/>
+    <w:rsid w:val="00944A02"/>
+    <w:rPr>
+      <w:sz w:val="16"/>
+      <w:szCs w:val="16"/>
+    </w:rPr>
+  </w:style>
+  <w:style w:type="paragraph" w:styleId="CommentText">
+    <w:name w:val="annotation text"/>
+    <w:basedOn w:val="Normal"/>
+    <w:link w:val="CommentTextChar"/>
+    <w:uiPriority w:val="99"/>
+    <w:unhideWhenUsed/>
+    <w:rsid w:val="00944A02"/>
+    <w:pPr>
+      <w:spacing w:line="240" w:lineRule="auto"/>
+    </w:pPr>
+    <w:rPr>
+      <w:sz w:val="20"/>
+      <w:szCs w:val="20"/>
+    </w:rPr>
+  </w:style>
+  <w:style w:type="character" w:customStyle="1" w:styleId="CommentTextChar">
+    <w:name w:val="Comment Text Char"/>
+    <w:basedOn w:val="DefaultParagraphFont"/>
+    <w:link w:val="CommentText"/>
+    <w:uiPriority w:val="99"/>
+    <w:rsid w:val="00944A02"/>
+    <w:rPr>
+      <w:sz w:val="20"/>
+      <w:szCs w:val="20"/>
+    </w:rPr>
+  </w:style>
+  <w:style w:type="paragraph" w:styleId="CommentSubject">
+    <w:name w:val="annotation subject"/>
+    <w:basedOn w:val="CommentText"/>
+    <w:next w:val="CommentText"/>
+    <w:link w:val="CommentSubjectChar"/>
+    <w:uiPriority w:val="99"/>
+    <w:semiHidden/>
+    <w:unhideWhenUsed/>
+    <w:rsid w:val="00944A02"/>
+    <w:rPr>
+      <w:b/>
+      <w:bCs/>
+    </w:rPr>
+  </w:style>
+  <w:style w:type="character" w:customStyle="1" w:styleId="CommentSubjectChar">
+    <w:name w:val="Comment Subject Char"/>
+    <w:basedOn w:val="CommentTextChar"/>
+    <w:link w:val="CommentSubject"/>
+    <w:uiPriority w:val="99"/>
+    <w:semiHidden/>
+    <w:rsid w:val="00944A02"/>
+    <w:rPr>
+      <w:b/>
+      <w:bCs/>
+      <w:sz w:val="20"/>
+      <w:szCs w:val="20"/>
+    </w:rPr>
+  </w:style>
+  <w:style w:type="character" w:styleId="Mention">
+    <w:name w:val="Mention"/>
+    <w:basedOn w:val="DefaultParagraphFont"/>
+    <w:uiPriority w:val="99"/>
+    <w:unhideWhenUsed/>
+    <w:rsid w:val="00944A02"/>
+    <w:rPr>
+      <w:color w:val="2B579A"/>
+      <w:shd w:val="clear" w:color="auto" w:fill="E1DFDD"/>
+    </w:rPr>
+  </w:style>
+  <w:style w:type="paragraph" w:styleId="ListParagraph">
+    <w:name w:val="List Paragraph"/>
+    <w:basedOn w:val="Normal"/>
+    <w:uiPriority w:val="34"/>
+    <w:qFormat/>
+    <w:rsid w:val="00596B53"/>
+    <w:pPr>
+      <w:ind w:left="720"/>
+      <w:contextualSpacing/>
+    </w:pPr>
+  </w:style>
 </w:styles>
 </file>
 
@@ -3772,6 +4944,19 @@
 </file>
 
 <file path=customXml/item2.xml><?xml version="1.0" encoding="utf-8"?>
+<?mso-contentType ?>
+<FormTemplates xmlns="http://schemas.microsoft.com/sharepoint/v3/contenttype/forms">
+  <Display>DocumentLibraryForm</Display>
+  <Edit>DocumentLibraryForm</Edit>
+  <New>DocumentLibraryForm</New>
+</FormTemplates>
+</file>
+
+<file path=customXml/item3.xml><?xml version="1.0" encoding="utf-8"?>
+<b:Sources xmlns:b="http://schemas.openxmlformats.org/officeDocument/2006/bibliography" xmlns="http://schemas.openxmlformats.org/officeDocument/2006/bibliography" SelectedStyle="\APASixthEditionOfficeOnline.xsl" StyleName="APA" Version="6"/>
+</file>
+
+<file path=customXml/item4.xml><?xml version="1.0" encoding="utf-8"?>
 <ct:contentTypeSchema xmlns:ct="http://schemas.microsoft.com/office/2006/metadata/contentType" xmlns:ma="http://schemas.microsoft.com/office/2006/metadata/properties/metaAttributes" ct:_="" ma:_="" ma:contentTypeName="Document" ma:contentTypeID="0x010100B51EC7ECFAC78D4E8EF6CBAFFF0B3505" ma:contentTypeVersion="16" ma:contentTypeDescription="Create a new document." ma:contentTypeScope="" ma:versionID="a38268523a36e7284a4a2063ac01106c">
   <xsd:schema xmlns:xsd="http://www.w3.org/2001/XMLSchema" xmlns:xs="http://www.w3.org/2001/XMLSchema" xmlns:p="http://schemas.microsoft.com/office/2006/metadata/properties" xmlns:ns2="cf9f6c1f-8ad0-4eb8-bb2b-fb0b622a341e" xmlns:ns3="72c39c84-b0a3-45a2-a38c-ff46bb47f11f" targetNamespace="http://schemas.microsoft.com/office/2006/metadata/properties" ma:root="true" ma:fieldsID="890835d1009e2f2eb5b198bf07e33774" ns2:_="" ns3:_="">
     <xsd:import namespace="cf9f6c1f-8ad0-4eb8-bb2b-fb0b622a341e"/>
@@ -4008,15 +5193,6 @@
 </ct:contentTypeSchema>
 </file>
 
-<file path=customXml/item3.xml><?xml version="1.0" encoding="utf-8"?>
-<?mso-contentType ?>
-<FormTemplates xmlns="http://schemas.microsoft.com/sharepoint/v3/contenttype/forms">
-  <Display>DocumentLibraryForm</Display>
-  <Edit>DocumentLibraryForm</Edit>
-  <New>DocumentLibraryForm</New>
-</FormTemplates>
-</file>
-
 <file path=customXml/itemProps1.xml><?xml version="1.0" encoding="utf-8"?>
 <ds:datastoreItem xmlns:ds="http://schemas.openxmlformats.org/officeDocument/2006/customXml" ds:itemID="{81B1CED3-2719-4F34-9288-9C0D1515A53D}">
   <ds:schemaRefs>
@@ -4029,6 +5205,22 @@
 </file>
 
 <file path=customXml/itemProps2.xml><?xml version="1.0" encoding="utf-8"?>
+<ds:datastoreItem xmlns:ds="http://schemas.openxmlformats.org/officeDocument/2006/customXml" ds:itemID="{ACC29BBC-5726-4142-9A8E-292B33DB533F}">
+  <ds:schemaRefs>
+    <ds:schemaRef ds:uri="http://schemas.microsoft.com/sharepoint/v3/contenttype/forms"/>
+  </ds:schemaRefs>
+</ds:datastoreItem>
+</file>
+
+<file path=customXml/itemProps3.xml><?xml version="1.0" encoding="utf-8"?>
+<ds:datastoreItem xmlns:ds="http://schemas.openxmlformats.org/officeDocument/2006/customXml" ds:itemID="{9F667F1B-C660-446F-882D-CE1A3D8D9735}">
+  <ds:schemaRefs>
+    <ds:schemaRef ds:uri="http://schemas.openxmlformats.org/officeDocument/2006/bibliography"/>
+  </ds:schemaRefs>
+</ds:datastoreItem>
+</file>
+
+<file path=customXml/itemProps4.xml><?xml version="1.0" encoding="utf-8"?>
 <ds:datastoreItem xmlns:ds="http://schemas.openxmlformats.org/officeDocument/2006/customXml" ds:itemID="{C716E1AA-0DF3-4573-81F1-9982C0CBA855}">
   <ds:schemaRefs>
     <ds:schemaRef ds:uri="http://schemas.microsoft.com/office/2006/metadata/contentType"/>
@@ -4045,12 +5237,4 @@
     <ds:schemaRef ds:uri="http://schemas.microsoft.com/internal/obd"/>
   </ds:schemaRefs>
 </ds:datastoreItem>
-</file>
-
-<file path=customXml/itemProps3.xml><?xml version="1.0" encoding="utf-8"?>
-<ds:datastoreItem xmlns:ds="http://schemas.openxmlformats.org/officeDocument/2006/customXml" ds:itemID="{ACC29BBC-5726-4142-9A8E-292B33DB533F}">
-  <ds:schemaRefs>
-    <ds:schemaRef ds:uri="http://schemas.microsoft.com/sharepoint/v3/contenttype/forms"/>
-  </ds:schemaRefs>
-</ds:datastoreItem>
 </file>
</xml_diff>